<commit_message>
Commit effectué par NANDILLON Maxence pcp <nandillon.max@gmail.com> Date : 2025-02-16 à 19:37:05
Résumé des changements :

Créés :
2025-02-16  19:35:52  504K  [Fichier]  Rapport_de_Projet_LPIC-101.pdf
Modifiés :
2025-02-16  19:29:24  4.0K  [Fichier]  Files_BKP/gts_main.bash
2025-02-16  19:36:12  612K  [Fichier]  Rapport_de_Projet_LPIC-101.docx
2025-02-16  19:34:24  8.0K  [Fichier]  Vagrantfile
</commit_message>
<xml_diff>
--- a/Rapport_de_Projet_LPIC-101.docx
+++ b/Rapport_de_Projet_LPIC-101.docx
@@ -28,15 +28,15 @@
               <w:noProof/>
             </w:rPr>
             <w:drawing>
-              <wp:anchor distT="0" distB="0" distL="114300" distR="114300" simplePos="0" relativeHeight="251637248" behindDoc="0" locked="0" layoutInCell="1" allowOverlap="1" wp14:anchorId="7CD51E14" wp14:editId="033D35BD">
+              <wp:anchor distT="0" distB="0" distL="114300" distR="114300" simplePos="0" relativeHeight="251637248" behindDoc="0" locked="0" layoutInCell="1" allowOverlap="1" wp14:anchorId="7CD51E14" wp14:editId="4009432C">
                 <wp:simplePos x="0" y="0"/>
                 <wp:positionH relativeFrom="column">
-                  <wp:posOffset>128773</wp:posOffset>
+                  <wp:posOffset>131445</wp:posOffset>
                 </wp:positionH>
                 <wp:positionV relativeFrom="paragraph">
-                  <wp:posOffset>-308886</wp:posOffset>
+                  <wp:posOffset>-299662</wp:posOffset>
                 </wp:positionV>
-                <wp:extent cx="1586865" cy="1586865"/>
+                <wp:extent cx="1586447" cy="1018309"/>
                 <wp:effectExtent l="0" t="0" r="0" b="0"/>
                 <wp:wrapNone/>
                 <wp:docPr id="2078760068" name="Image 1" descr="ESGI - Présentation et Formations | PrePeers"/>
@@ -50,7 +50,7 @@
                         <pic:cNvPr id="0" name="Image 1"/>
                         <pic:cNvPicPr/>
                       </pic:nvPicPr>
-                      <pic:blipFill>
+                      <pic:blipFill rotWithShape="1">
                         <a:blip r:embed="rId12">
                           <a:extLst>
                             <a:ext uri="{28A0092B-C50C-407E-A947-70E740481C1C}">
@@ -58,14 +58,13 @@
                             </a:ext>
                           </a:extLst>
                         </a:blip>
-                        <a:stretch>
-                          <a:fillRect/>
-                        </a:stretch>
+                        <a:srcRect t="17025" b="18787"/>
+                        <a:stretch/>
                       </pic:blipFill>
                       <pic:spPr bwMode="auto">
                         <a:xfrm>
                           <a:off x="0" y="0"/>
-                          <a:ext cx="1586865" cy="1586865"/>
+                          <a:ext cx="1586447" cy="1018309"/>
                         </a:xfrm>
                         <a:prstGeom prst="rect">
                           <a:avLst/>
@@ -74,6 +73,11 @@
                         <a:ln>
                           <a:noFill/>
                         </a:ln>
+                        <a:extLst>
+                          <a:ext uri="{53640926-AAD7-44D8-BBD7-CCE9431645EC}">
+                            <a14:shadowObscured xmlns:a14="http://schemas.microsoft.com/office/drawing/2010/main"/>
+                          </a:ext>
+                        </a:extLst>
                       </pic:spPr>
                     </pic:pic>
                   </a:graphicData>
@@ -4119,11 +4123,11 @@
                                       <w:color w:val="404040" w:themeColor="text1" w:themeTint="BF"/>
                                       <w:sz w:val="36"/>
                                       <w:szCs w:val="36"/>
+                                      <w:lang w:val="fr-FR"/>
                                     </w:rPr>
                                     <w:alias w:val="Sous-titre"/>
                                     <w:tag w:val=""/>
                                     <w:id w:val="-1148361611"/>
-                                    <w:showingPlcHdr/>
                                     <w:dataBinding w:prefixMappings="xmlns:ns0='http://purl.org/dc/elements/1.1/' xmlns:ns1='http://schemas.openxmlformats.org/package/2006/metadata/core-properties' " w:xpath="/ns1:coreProperties[1]/ns0:subject[1]" w:storeItemID="{6C3C8BC8-F283-45AE-878A-BAB7291924A1}"/>
                                     <w:text/>
                                   </w:sdtPr>
@@ -4133,19 +4137,12 @@
                                         <w:color w:val="404040" w:themeColor="text1" w:themeTint="BF"/>
                                         <w:sz w:val="36"/>
                                         <w:szCs w:val="36"/>
+                                        <w:lang w:val="fr-FR"/>
                                       </w:rPr>
-                                      <w:t xml:space="preserve">     </w:t>
+                                      <w:t>Rapport de projet</w:t>
                                     </w:r>
                                   </w:sdtContent>
                                 </w:sdt>
-                                <w:r>
-                                  <w:rPr>
-                                    <w:color w:val="404040" w:themeColor="text1" w:themeTint="BF"/>
-                                    <w:sz w:val="36"/>
-                                    <w:szCs w:val="36"/>
-                                  </w:rPr>
-                                  <w:t>Rapport de projet</w:t>
-                                </w:r>
                               </w:p>
                             </w:txbxContent>
                           </wps:txbx>
@@ -4231,11 +4228,11 @@
                                 <w:color w:val="404040" w:themeColor="text1" w:themeTint="BF"/>
                                 <w:sz w:val="36"/>
                                 <w:szCs w:val="36"/>
+                                <w:lang w:val="fr-FR"/>
                               </w:rPr>
                               <w:alias w:val="Sous-titre"/>
                               <w:tag w:val=""/>
                               <w:id w:val="-1148361611"/>
-                              <w:showingPlcHdr/>
                               <w:dataBinding w:prefixMappings="xmlns:ns0='http://purl.org/dc/elements/1.1/' xmlns:ns1='http://schemas.openxmlformats.org/package/2006/metadata/core-properties' " w:xpath="/ns1:coreProperties[1]/ns0:subject[1]" w:storeItemID="{6C3C8BC8-F283-45AE-878A-BAB7291924A1}"/>
                               <w:text/>
                             </w:sdtPr>
@@ -4245,19 +4242,12 @@
                                   <w:color w:val="404040" w:themeColor="text1" w:themeTint="BF"/>
                                   <w:sz w:val="36"/>
                                   <w:szCs w:val="36"/>
+                                  <w:lang w:val="fr-FR"/>
                                 </w:rPr>
-                                <w:t xml:space="preserve">     </w:t>
+                                <w:t>Rapport de projet</w:t>
                               </w:r>
                             </w:sdtContent>
                           </w:sdt>
-                          <w:r>
-                            <w:rPr>
-                              <w:color w:val="404040" w:themeColor="text1" w:themeTint="BF"/>
-                              <w:sz w:val="36"/>
-                              <w:szCs w:val="36"/>
-                            </w:rPr>
-                            <w:t>Rapport de projet</w:t>
-                          </w:r>
                         </w:p>
                       </w:txbxContent>
                     </v:textbox>
@@ -4279,13 +4269,13 @@
               <w:noProof/>
             </w:rPr>
             <w:drawing>
-              <wp:anchor distT="0" distB="0" distL="114300" distR="114300" simplePos="0" relativeHeight="251643392" behindDoc="0" locked="0" layoutInCell="1" allowOverlap="1" wp14:anchorId="4D6C9BE1" wp14:editId="0886A0FF">
+              <wp:anchor distT="0" distB="0" distL="114300" distR="114300" simplePos="0" relativeHeight="251643392" behindDoc="0" locked="0" layoutInCell="1" allowOverlap="1" wp14:anchorId="4D6C9BE1" wp14:editId="093039A3">
                 <wp:simplePos x="0" y="0"/>
                 <wp:positionH relativeFrom="column">
-                  <wp:posOffset>3337860</wp:posOffset>
+                  <wp:posOffset>2873375</wp:posOffset>
                 </wp:positionH>
                 <wp:positionV relativeFrom="paragraph">
-                  <wp:posOffset>2694377</wp:posOffset>
+                  <wp:posOffset>2479040</wp:posOffset>
                 </wp:positionV>
                 <wp:extent cx="1164566" cy="1164566"/>
                 <wp:effectExtent l="0" t="0" r="0" b="0"/>
@@ -4795,7 +4785,7 @@
                 <w:noProof/>
                 <w:webHidden/>
               </w:rPr>
-              <w:t>1</w:t>
+              <w:t>2</w:t>
             </w:r>
             <w:r>
               <w:rPr>
@@ -4869,7 +4859,7 @@
                 <w:noProof/>
                 <w:webHidden/>
               </w:rPr>
-              <w:t>1</w:t>
+              <w:t>2</w:t>
             </w:r>
             <w:r>
               <w:rPr>
@@ -5313,7 +5303,7 @@
                 <w:noProof/>
                 <w:webHidden/>
               </w:rPr>
-              <w:t>3</w:t>
+              <w:t>4</w:t>
             </w:r>
             <w:r>
               <w:rPr>
@@ -5387,7 +5377,7 @@
                 <w:noProof/>
                 <w:webHidden/>
               </w:rPr>
-              <w:t>3</w:t>
+              <w:t>4</w:t>
             </w:r>
             <w:r>
               <w:rPr>
@@ -5757,7 +5747,7 @@
                 <w:noProof/>
                 <w:webHidden/>
               </w:rPr>
-              <w:t>4</w:t>
+              <w:t>5</w:t>
             </w:r>
             <w:r>
               <w:rPr>
@@ -6302,6 +6292,13 @@
     </w:p>
     <w:p>
       <w:pPr>
+        <w:rPr>
+          <w:lang w:val="fr-FR"/>
+        </w:rPr>
+      </w:pPr>
+    </w:p>
+    <w:p>
+      <w:pPr>
         <w:pStyle w:val="Titre2"/>
         <w:rPr>
           <w:lang w:val="fr-FR"/>
@@ -6338,6 +6335,7 @@
     <w:p>
       <w:pPr>
         <w:pStyle w:val="FirstParagraph"/>
+        <w:jc w:val="both"/>
         <w:rPr>
           <w:lang w:val="fr-FR"/>
         </w:rPr>
@@ -6414,7 +6412,21 @@
         <w:rPr>
           <w:lang w:val="fr-FR"/>
         </w:rPr>
-        <w:t>Automatiser des tâches via Cron.</w:t>
+        <w:t xml:space="preserve">Automatiser des tâches via </w:t>
+      </w:r>
+      <w:proofErr w:type="spellStart"/>
+      <w:r>
+        <w:rPr>
+          <w:lang w:val="fr-FR"/>
+        </w:rPr>
+        <w:t>Cron</w:t>
+      </w:r>
+      <w:proofErr w:type="spellEnd"/>
+      <w:r>
+        <w:rPr>
+          <w:lang w:val="fr-FR"/>
+        </w:rPr>
+        <w:t>.</w:t>
       </w:r>
     </w:p>
     <w:p>
@@ -6506,6 +6518,7 @@
     <w:p>
       <w:pPr>
         <w:pStyle w:val="FirstParagraph"/>
+        <w:jc w:val="both"/>
         <w:rPr>
           <w:lang w:val="fr-FR"/>
         </w:rPr>
@@ -6528,103 +6541,6 @@
         </w:rPr>
         <w:t>SRC, préparant le diplôme de chef de projet logiciel et réseaux. Nous avons travaillé en collaboration, en utilisant des outils de gestion de projet et des technologies modernes pour garantir une réalisation efficace et professionnelle.</w:t>
       </w:r>
-    </w:p>
-    <w:p>
-      <w:pPr>
-        <w:rPr>
-          <w:lang w:val="fr-FR"/>
-        </w:rPr>
-      </w:pPr>
-    </w:p>
-    <w:p>
-      <w:pPr>
-        <w:rPr>
-          <w:lang w:val="fr-FR"/>
-        </w:rPr>
-      </w:pPr>
-    </w:p>
-    <w:p>
-      <w:pPr>
-        <w:rPr>
-          <w:lang w:val="fr-FR"/>
-        </w:rPr>
-      </w:pPr>
-    </w:p>
-    <w:p>
-      <w:pPr>
-        <w:rPr>
-          <w:lang w:val="fr-FR"/>
-        </w:rPr>
-      </w:pPr>
-    </w:p>
-    <w:p>
-      <w:pPr>
-        <w:rPr>
-          <w:lang w:val="fr-FR"/>
-        </w:rPr>
-      </w:pPr>
-    </w:p>
-    <w:p>
-      <w:pPr>
-        <w:rPr>
-          <w:lang w:val="fr-FR"/>
-        </w:rPr>
-      </w:pPr>
-      <w:r>
-        <w:rPr>
-          <w:lang w:val="fr-FR"/>
-        </w:rPr>
-        <w:t>z</w:t>
-      </w:r>
-    </w:p>
-    <w:p>
-      <w:pPr>
-        <w:rPr>
-          <w:lang w:val="fr-FR"/>
-        </w:rPr>
-      </w:pPr>
-    </w:p>
-    <w:p>
-      <w:pPr>
-        <w:rPr>
-          <w:lang w:val="fr-FR"/>
-        </w:rPr>
-      </w:pPr>
-    </w:p>
-    <w:p>
-      <w:pPr>
-        <w:rPr>
-          <w:lang w:val="fr-FR"/>
-        </w:rPr>
-      </w:pPr>
-    </w:p>
-    <w:p>
-      <w:pPr>
-        <w:rPr>
-          <w:lang w:val="fr-FR"/>
-        </w:rPr>
-      </w:pPr>
-    </w:p>
-    <w:p>
-      <w:pPr>
-        <w:rPr>
-          <w:lang w:val="fr-FR"/>
-        </w:rPr>
-      </w:pPr>
-    </w:p>
-    <w:p>
-      <w:pPr>
-        <w:rPr>
-          <w:lang w:val="fr-FR"/>
-        </w:rPr>
-      </w:pPr>
-    </w:p>
-    <w:p>
-      <w:pPr>
-        <w:rPr>
-          <w:lang w:val="fr-FR"/>
-        </w:rPr>
-      </w:pPr>
     </w:p>
     <w:p>
       <w:pPr>
@@ -6648,7 +6564,6 @@
         <w:rPr>
           <w:lang w:val="fr-FR"/>
         </w:rPr>
-        <w:lastRenderedPageBreak/>
         <w:t>2. Gestion de projet</w:t>
       </w:r>
       <w:bookmarkStart w:id="11" w:name="répartition-des-tâches"/>
@@ -6661,14 +6576,6 @@
           <w:lang w:val="fr-FR"/>
         </w:rPr>
       </w:pPr>
-    </w:p>
-    <w:p>
-      <w:pPr>
-        <w:pStyle w:val="Titre3"/>
-        <w:rPr>
-          <w:lang w:val="fr-FR"/>
-        </w:rPr>
-      </w:pPr>
       <w:bookmarkStart w:id="12" w:name="_Toc190450631"/>
       <w:r>
         <w:rPr>
@@ -6680,6 +6587,91 @@
     </w:p>
     <w:p>
       <w:pPr>
+        <w:jc w:val="both"/>
+        <w:rPr>
+          <w:lang w:val="fr-FR"/>
+        </w:rPr>
+      </w:pPr>
+      <w:r>
+        <w:rPr>
+          <w:noProof/>
+          <w:lang w:val="fr-FR"/>
+        </w:rPr>
+        <w:drawing>
+          <wp:anchor distT="0" distB="0" distL="114300" distR="114300" simplePos="0" relativeHeight="251701760" behindDoc="0" locked="0" layoutInCell="1" allowOverlap="1" wp14:anchorId="5AC3E62D" wp14:editId="5512517E">
+            <wp:simplePos x="0" y="0"/>
+            <wp:positionH relativeFrom="column">
+              <wp:posOffset>532765</wp:posOffset>
+            </wp:positionH>
+            <wp:positionV relativeFrom="paragraph">
+              <wp:posOffset>742892</wp:posOffset>
+            </wp:positionV>
+            <wp:extent cx="5532990" cy="2526323"/>
+            <wp:effectExtent l="0" t="0" r="0" b="7620"/>
+            <wp:wrapTopAndBottom/>
+            <wp:docPr id="2009969820" name="Image 29"/>
+            <wp:cNvGraphicFramePr>
+              <a:graphicFrameLocks xmlns:a="http://schemas.openxmlformats.org/drawingml/2006/main" noChangeAspect="1"/>
+            </wp:cNvGraphicFramePr>
+            <a:graphic xmlns:a="http://schemas.openxmlformats.org/drawingml/2006/main">
+              <a:graphicData uri="http://schemas.openxmlformats.org/drawingml/2006/picture">
+                <pic:pic xmlns:pic="http://schemas.openxmlformats.org/drawingml/2006/picture">
+                  <pic:nvPicPr>
+                    <pic:cNvPr id="0" name="Picture 3"/>
+                    <pic:cNvPicPr>
+                      <a:picLocks noChangeAspect="1" noChangeArrowheads="1"/>
+                    </pic:cNvPicPr>
+                  </pic:nvPicPr>
+                  <pic:blipFill rotWithShape="1">
+                    <a:blip r:embed="rId14" cstate="print">
+                      <a:extLst>
+                        <a:ext uri="{28A0092B-C50C-407E-A947-70E740481C1C}">
+                          <a14:useLocalDpi xmlns:a14="http://schemas.microsoft.com/office/drawing/2010/main" val="0"/>
+                        </a:ext>
+                      </a:extLst>
+                    </a:blip>
+                    <a:srcRect t="4890" b="1262"/>
+                    <a:stretch/>
+                  </pic:blipFill>
+                  <pic:spPr bwMode="auto">
+                    <a:xfrm>
+                      <a:off x="0" y="0"/>
+                      <a:ext cx="5532990" cy="2526323"/>
+                    </a:xfrm>
+                    <a:prstGeom prst="rect">
+                      <a:avLst/>
+                    </a:prstGeom>
+                    <a:noFill/>
+                    <a:ln>
+                      <a:noFill/>
+                    </a:ln>
+                    <a:extLst>
+                      <a:ext uri="{53640926-AAD7-44D8-BBD7-CCE9431645EC}">
+                        <a14:shadowObscured xmlns:a14="http://schemas.microsoft.com/office/drawing/2010/main"/>
+                      </a:ext>
+                    </a:extLst>
+                  </pic:spPr>
+                </pic:pic>
+              </a:graphicData>
+            </a:graphic>
+            <wp14:sizeRelH relativeFrom="margin">
+              <wp14:pctWidth>0</wp14:pctWidth>
+            </wp14:sizeRelH>
+            <wp14:sizeRelV relativeFrom="margin">
+              <wp14:pctHeight>0</wp14:pctHeight>
+            </wp14:sizeRelV>
+          </wp:anchor>
+        </w:drawing>
+      </w:r>
+      <w:r>
+        <w:rPr>
+          <w:lang w:val="fr-FR"/>
+        </w:rPr>
+        <w:t>La répartition des tâches a été effectuée en fonction des compétences de chacun. Nous avons utilisé Miro pour concevoir une timeline interactive, facilitant le suivi des tâches et du projet. En complément, nous avons créé des logigrammes, des diagrammes UML et des documents d’utilisation, ce qui nous a permis de clarifier les responsabilités de chacun et de suivre l’avancement du projet de manière structurée.</w:t>
+      </w:r>
+    </w:p>
+    <w:p>
+      <w:pPr>
         <w:pStyle w:val="FirstParagraph"/>
         <w:rPr>
           <w:lang w:val="fr-FR"/>
@@ -6690,17 +6682,18 @@
           <w:noProof/>
           <w:lang w:val="fr-FR"/>
         </w:rPr>
+        <w:lastRenderedPageBreak/>
         <w:drawing>
-          <wp:anchor distT="0" distB="0" distL="114300" distR="114300" simplePos="0" relativeHeight="251668992" behindDoc="0" locked="0" layoutInCell="1" allowOverlap="1" wp14:anchorId="5CA5B67D" wp14:editId="15097766">
+          <wp:anchor distT="0" distB="0" distL="114300" distR="114300" simplePos="0" relativeHeight="251668992" behindDoc="0" locked="0" layoutInCell="1" allowOverlap="1" wp14:anchorId="5CA5B67D" wp14:editId="067A111D">
             <wp:simplePos x="0" y="0"/>
             <wp:positionH relativeFrom="column">
               <wp:posOffset>0</wp:posOffset>
             </wp:positionH>
             <wp:positionV relativeFrom="paragraph">
-              <wp:posOffset>827405</wp:posOffset>
+              <wp:posOffset>488</wp:posOffset>
             </wp:positionV>
             <wp:extent cx="6858000" cy="4945380"/>
-            <wp:effectExtent l="0" t="0" r="0" b="0"/>
+            <wp:effectExtent l="0" t="0" r="0" b="7620"/>
             <wp:wrapTopAndBottom/>
             <wp:docPr id="37315718" name="Image 1"/>
             <wp:cNvGraphicFramePr>
@@ -6714,7 +6707,7 @@
                     <pic:cNvPicPr/>
                   </pic:nvPicPr>
                   <pic:blipFill>
-                    <a:blip r:embed="rId14">
+                    <a:blip r:embed="rId15">
                       <a:extLst>
                         <a:ext uri="{28A0092B-C50C-407E-A947-70E740481C1C}">
                           <a14:useLocalDpi xmlns:a14="http://schemas.microsoft.com/office/drawing/2010/main" val="0"/>
@@ -6750,81 +6743,11 @@
         <w:rPr>
           <w:lang w:val="fr-FR"/>
         </w:rPr>
-        <w:t xml:space="preserve">La répartition des tâches a été réalisée en fonction des compétences de chacun. Nous avons utilisé </w:t>
-      </w:r>
-      <w:r>
-        <w:rPr>
-          <w:b/>
-          <w:bCs/>
-          <w:lang w:val="fr-FR"/>
-        </w:rPr>
-        <w:t>Miro</w:t>
-      </w:r>
-      <w:r>
-        <w:rPr>
-          <w:lang w:val="fr-FR"/>
-        </w:rPr>
-        <w:t xml:space="preserve"> pour créer des logigrammes, des diagrammes UML et des documents d’utilisation. Cela nous a permis de visualiser clairement les responsabilités de chacun et de suivre l’avancement du projet.</w:t>
+        <w:t xml:space="preserve"> </w:t>
       </w:r>
     </w:p>
     <w:p>
       <w:pPr>
-        <w:pStyle w:val="Corpsdetexte"/>
-        <w:rPr>
-          <w:lang w:val="fr-FR"/>
-        </w:rPr>
-      </w:pPr>
-    </w:p>
-    <w:p>
-      <w:pPr>
-        <w:pStyle w:val="Corpsdetexte"/>
-        <w:rPr>
-          <w:lang w:val="fr-FR"/>
-        </w:rPr>
-      </w:pPr>
-    </w:p>
-    <w:p>
-      <w:pPr>
-        <w:pStyle w:val="Corpsdetexte"/>
-        <w:rPr>
-          <w:lang w:val="fr-FR"/>
-        </w:rPr>
-      </w:pPr>
-    </w:p>
-    <w:p>
-      <w:pPr>
-        <w:pStyle w:val="Corpsdetexte"/>
-        <w:rPr>
-          <w:lang w:val="fr-FR"/>
-        </w:rPr>
-      </w:pPr>
-    </w:p>
-    <w:p>
-      <w:pPr>
-        <w:pStyle w:val="Corpsdetexte"/>
-        <w:rPr>
-          <w:lang w:val="fr-FR"/>
-        </w:rPr>
-      </w:pPr>
-    </w:p>
-    <w:p>
-      <w:pPr>
-        <w:pStyle w:val="Corpsdetexte"/>
-        <w:rPr>
-          <w:lang w:val="fr-FR"/>
-        </w:rPr>
-      </w:pPr>
-    </w:p>
-    <w:p>
-      <w:pPr>
-        <w:pStyle w:val="Corpsdetexte"/>
-        <w:rPr>
-          <w:lang w:val="fr-FR"/>
-        </w:rPr>
-      </w:pPr>
-    </w:p>
-    <w:p>
-      <w:pPr>
         <w:pStyle w:val="Titre3"/>
         <w:rPr>
           <w:lang w:val="fr-FR"/>
@@ -6836,7 +6759,6 @@
         <w:rPr>
           <w:lang w:val="fr-FR"/>
         </w:rPr>
-        <w:lastRenderedPageBreak/>
         <w:t>2.3 Outils de gestion de projet</w:t>
       </w:r>
       <w:bookmarkEnd w:id="13"/>
@@ -6846,37 +6768,30 @@
         <w:pStyle w:val="Compact"/>
         <w:numPr>
           <w:ilvl w:val="0"/>
-          <w:numId w:val="11"/>
+          <w:numId w:val="12"/>
         </w:numPr>
         <w:rPr>
           <w:lang w:val="fr-FR"/>
         </w:rPr>
       </w:pPr>
+      <w:bookmarkStart w:id="14" w:name="outils-de-gestion-de-projet"/>
       <w:r>
         <w:rPr>
           <w:noProof/>
           <w:lang w:val="fr-FR"/>
         </w:rPr>
         <w:drawing>
-          <wp:anchor distT="0" distB="0" distL="114300" distR="114300" simplePos="0" relativeHeight="251631104" behindDoc="0" locked="0" layoutInCell="1" allowOverlap="1" wp14:anchorId="060919A5" wp14:editId="553623C2">
+          <wp:anchor distT="0" distB="0" distL="114300" distR="114300" simplePos="0" relativeHeight="251631104" behindDoc="0" locked="0" layoutInCell="1" allowOverlap="1" wp14:anchorId="060919A5" wp14:editId="2A8B7DD1">
             <wp:simplePos x="0" y="0"/>
             <wp:positionH relativeFrom="margin">
-              <wp:posOffset>5159375</wp:posOffset>
+              <wp:posOffset>4471035</wp:posOffset>
             </wp:positionH>
             <wp:positionV relativeFrom="margin">
-              <wp:posOffset>220980</wp:posOffset>
+              <wp:posOffset>5988050</wp:posOffset>
             </wp:positionV>
-            <wp:extent cx="1741170" cy="2072640"/>
+            <wp:extent cx="2381250" cy="2838450"/>
             <wp:effectExtent l="0" t="0" r="0" b="0"/>
-            <wp:wrapThrough wrapText="bothSides">
-              <wp:wrapPolygon edited="0">
-                <wp:start x="0" y="0"/>
-                <wp:lineTo x="0" y="21441"/>
-                <wp:lineTo x="21269" y="21441"/>
-                <wp:lineTo x="21269" y="0"/>
-                <wp:lineTo x="0" y="0"/>
-              </wp:wrapPolygon>
-            </wp:wrapThrough>
+            <wp:wrapSquare wrapText="bothSides"/>
             <wp:docPr id="1660146188" name="Image 1" descr="Une image contenant texte, capture d’écran, logiciel, Logiciel multimédia&#10;&#10;Description générée automatiquement"/>
             <wp:cNvGraphicFramePr>
               <a:graphicFrameLocks xmlns:a="http://schemas.openxmlformats.org/drawingml/2006/main" noChangeAspect="1"/>
@@ -6889,7 +6804,7 @@
                     <pic:cNvPicPr/>
                   </pic:nvPicPr>
                   <pic:blipFill rotWithShape="1">
-                    <a:blip r:embed="rId15" cstate="print">
+                    <a:blip r:embed="rId16" cstate="print">
                       <a:extLst>
                         <a:ext uri="{28A0092B-C50C-407E-A947-70E740481C1C}">
                           <a14:useLocalDpi xmlns:a14="http://schemas.microsoft.com/office/drawing/2010/main" val="0"/>
@@ -6902,7 +6817,7 @@
                   <pic:spPr bwMode="auto">
                     <a:xfrm>
                       <a:off x="0" y="0"/>
-                      <a:ext cx="1741170" cy="2072640"/>
+                      <a:ext cx="2381250" cy="2838450"/>
                     </a:xfrm>
                     <a:prstGeom prst="rect">
                       <a:avLst/>
@@ -6928,7 +6843,6 @@
           </wp:anchor>
         </w:drawing>
       </w:r>
-      <w:bookmarkStart w:id="14" w:name="outils-de-gestion-de-projet"/>
       <w:r>
         <w:rPr>
           <w:b/>
@@ -6943,6 +6857,7 @@
         </w:rPr>
         <w:t xml:space="preserve"> : Nous avons utilisé Git pour le versioning du code et GitHub pour le stockage et la collaboration. Nous avons également mis en place des </w:t>
       </w:r>
+      <w:proofErr w:type="spellStart"/>
       <w:r>
         <w:rPr>
           <w:b/>
@@ -6951,6 +6866,7 @@
         </w:rPr>
         <w:t>Hooks</w:t>
       </w:r>
+      <w:proofErr w:type="spellEnd"/>
       <w:r>
         <w:rPr>
           <w:lang w:val="fr-FR"/>
@@ -6983,6 +6899,7 @@
           <w:lang w:val="fr-FR"/>
         </w:rPr>
       </w:pPr>
+      <w:proofErr w:type="spellStart"/>
       <w:r>
         <w:rPr>
           <w:b/>
@@ -6991,6 +6908,7 @@
         </w:rPr>
         <w:t>SonarQube</w:t>
       </w:r>
+      <w:proofErr w:type="spellEnd"/>
       <w:r>
         <w:rPr>
           <w:lang w:val="fr-FR"/>
@@ -7035,6 +6953,7 @@
           <w:lang w:val="fr-FR"/>
         </w:rPr>
       </w:pPr>
+      <w:proofErr w:type="spellStart"/>
       <w:r>
         <w:rPr>
           <w:b/>
@@ -7043,6 +6962,7 @@
         </w:rPr>
         <w:t>Vagrant</w:t>
       </w:r>
+      <w:proofErr w:type="spellEnd"/>
       <w:r>
         <w:rPr>
           <w:b/>
@@ -7079,6 +6999,7 @@
         </w:rPr>
         <w:t xml:space="preserve"> </w:t>
       </w:r>
+      <w:proofErr w:type="gramStart"/>
       <w:r>
         <w:rPr>
           <w:b/>
@@ -7091,7 +7012,14 @@
         <w:rPr>
           <w:lang w:val="fr-FR"/>
         </w:rPr>
-        <w:t>: Pour la création d’environnements virtuels reproductibles.</w:t>
+        <w:t>:</w:t>
+      </w:r>
+      <w:proofErr w:type="gramEnd"/>
+      <w:r>
+        <w:rPr>
+          <w:lang w:val="fr-FR"/>
+        </w:rPr>
+        <w:t xml:space="preserve"> Pour la création d’environnements virtuels reproductibles.</w:t>
       </w:r>
     </w:p>
     <w:p>
@@ -7100,13 +7028,71 @@
           <w:lang w:val="fr-FR"/>
         </w:rPr>
       </w:pPr>
-    </w:p>
-    <w:p>
-      <w:pPr>
-        <w:rPr>
-          <w:lang w:val="fr-FR"/>
-        </w:rPr>
-      </w:pPr>
+      <w:r>
+        <w:rPr>
+          <w:noProof/>
+          <w:lang w:val="fr-FR"/>
+        </w:rPr>
+        <w:drawing>
+          <wp:anchor distT="0" distB="0" distL="114300" distR="114300" simplePos="0" relativeHeight="251703808" behindDoc="0" locked="0" layoutInCell="1" allowOverlap="1" wp14:anchorId="3850D2B1" wp14:editId="10CB75A9">
+            <wp:simplePos x="0" y="0"/>
+            <wp:positionH relativeFrom="column">
+              <wp:posOffset>1911350</wp:posOffset>
+            </wp:positionH>
+            <wp:positionV relativeFrom="paragraph">
+              <wp:posOffset>287020</wp:posOffset>
+            </wp:positionV>
+            <wp:extent cx="2473325" cy="1703705"/>
+            <wp:effectExtent l="0" t="0" r="3175" b="0"/>
+            <wp:wrapTopAndBottom/>
+            <wp:docPr id="718206646" name="Image 30"/>
+            <wp:cNvGraphicFramePr>
+              <a:graphicFrameLocks xmlns:a="http://schemas.openxmlformats.org/drawingml/2006/main" noChangeAspect="1"/>
+            </wp:cNvGraphicFramePr>
+            <a:graphic xmlns:a="http://schemas.openxmlformats.org/drawingml/2006/main">
+              <a:graphicData uri="http://schemas.openxmlformats.org/drawingml/2006/picture">
+                <pic:pic xmlns:pic="http://schemas.openxmlformats.org/drawingml/2006/picture">
+                  <pic:nvPicPr>
+                    <pic:cNvPr id="0" name="Picture 4"/>
+                    <pic:cNvPicPr>
+                      <a:picLocks noChangeAspect="1" noChangeArrowheads="1"/>
+                    </pic:cNvPicPr>
+                  </pic:nvPicPr>
+                  <pic:blipFill>
+                    <a:blip r:embed="rId17" cstate="print">
+                      <a:extLst>
+                        <a:ext uri="{28A0092B-C50C-407E-A947-70E740481C1C}">
+                          <a14:useLocalDpi xmlns:a14="http://schemas.microsoft.com/office/drawing/2010/main" val="0"/>
+                        </a:ext>
+                      </a:extLst>
+                    </a:blip>
+                    <a:srcRect/>
+                    <a:stretch>
+                      <a:fillRect/>
+                    </a:stretch>
+                  </pic:blipFill>
+                  <pic:spPr bwMode="auto">
+                    <a:xfrm>
+                      <a:off x="0" y="0"/>
+                      <a:ext cx="2473325" cy="1703705"/>
+                    </a:xfrm>
+                    <a:prstGeom prst="rect">
+                      <a:avLst/>
+                    </a:prstGeom>
+                    <a:noFill/>
+                  </pic:spPr>
+                </pic:pic>
+              </a:graphicData>
+            </a:graphic>
+            <wp14:sizeRelH relativeFrom="margin">
+              <wp14:pctWidth>0</wp14:pctWidth>
+            </wp14:sizeRelH>
+            <wp14:sizeRelV relativeFrom="margin">
+              <wp14:pctHeight>0</wp14:pctHeight>
+            </wp14:sizeRelV>
+          </wp:anchor>
+        </w:drawing>
+      </w:r>
     </w:p>
     <w:p>
       <w:pPr>
@@ -7123,6 +7109,7 @@
         <w:rPr>
           <w:lang w:val="fr-FR"/>
         </w:rPr>
+        <w:lastRenderedPageBreak/>
         <w:t>3. Développement technique</w:t>
       </w:r>
       <w:bookmarkEnd w:id="15"/>
@@ -7147,6 +7134,7 @@
     <w:p>
       <w:pPr>
         <w:pStyle w:val="FirstParagraph"/>
+        <w:jc w:val="both"/>
         <w:rPr>
           <w:lang w:val="fr-FR"/>
         </w:rPr>
@@ -7157,52 +7145,38 @@
         </w:rPr>
         <w:t>Le système est basé sur une architecture modulaire, où chaque fonctionnalité est gérée par un script Bash distinct. Les scripts sont conçus pour être exécutés par des groupes d’utilisateurs spécifiques, garantissant ainsi une sécurité et une gestion des droits adaptées.</w:t>
       </w:r>
-      <w:r>
-        <w:rPr>
-          <w:lang w:val="fr-FR"/>
-        </w:rPr>
-        <w:t xml:space="preserve"> </w:t>
-      </w:r>
-      <w:r>
-        <w:rPr>
-          <w:lang w:val="fr-FR"/>
-        </w:rPr>
-        <w:t xml:space="preserve">  </w:t>
-      </w:r>
-      <w:r>
-        <w:rPr>
-          <w:color w:val="FF0000"/>
-          <w:lang w:val="fr-FR"/>
-        </w:rPr>
-        <w:t>!!!!!!</w:t>
-      </w:r>
-      <w:r>
-        <w:rPr>
-          <w:lang w:val="fr-FR"/>
-        </w:rPr>
-        <w:t xml:space="preserve"> </w:t>
-      </w:r>
-      <w:r>
-        <w:rPr>
-          <w:color w:val="FF0000"/>
-          <w:lang w:val="fr-FR"/>
-        </w:rPr>
-        <w:t xml:space="preserve">#NOTE POUR MAXENCE </w:t>
-      </w:r>
-      <w:r>
-        <w:rPr>
-          <w:color w:val="FF0000"/>
-          <w:lang w:val="fr-FR"/>
-        </w:rPr>
-        <w:t>TAB DROITS /PERMS UTILISATEURS</w:t>
-      </w:r>
-      <w:r>
-        <w:rPr>
-          <w:color w:val="FF0000"/>
-          <w:lang w:val="fr-FR"/>
-        </w:rPr>
-        <w:t> !!!!!</w:t>
-      </w:r>
+    </w:p>
+    <w:p>
+      <w:pPr>
+        <w:pStyle w:val="Corpsdetexte"/>
+        <w:jc w:val="both"/>
+        <w:rPr>
+          <w:lang w:val="fr-FR"/>
+        </w:rPr>
+      </w:pPr>
+      <w:r>
+        <w:rPr>
+          <w:lang w:val="fr-FR"/>
+        </w:rPr>
+        <w:t>Pour plus de détails, veuillez consulter le dépôt du projet, où vous trouverez une documentation complète, de l’installation à l’utilisation des scripts</w:t>
+      </w:r>
+      <w:r>
+        <w:rPr>
+          <w:lang w:val="fr-FR"/>
+        </w:rPr>
+        <w:t xml:space="preserve">.  </w:t>
+      </w:r>
+      <w:hyperlink r:id="rId18" w:history="1">
+        <w:r>
+          <w:rPr>
+            <w:rStyle w:val="Lienhypertexte"/>
+            <w:sz w:val="20"/>
+            <w:szCs w:val="20"/>
+            <w:lang w:val="fr-FR"/>
+          </w:rPr>
+          <w:t>https://github.com/NANDILLONMaxence/Projet-LPIC-101/tree/main</w:t>
+        </w:r>
+      </w:hyperlink>
     </w:p>
     <w:p>
       <w:pPr>
@@ -7265,13 +7239,37 @@
           <w:bCs/>
           <w:lang w:val="fr-FR"/>
         </w:rPr>
-        <w:t>Automatisation avec Cron</w:t>
-      </w:r>
-      <w:r>
-        <w:rPr>
-          <w:lang w:val="fr-FR"/>
-        </w:rPr>
-        <w:t xml:space="preserve"> : Planification et gestion des tâches cron.</w:t>
+        <w:t xml:space="preserve">Automatisation avec </w:t>
+      </w:r>
+      <w:proofErr w:type="spellStart"/>
+      <w:r>
+        <w:rPr>
+          <w:b/>
+          <w:bCs/>
+          <w:lang w:val="fr-FR"/>
+        </w:rPr>
+        <w:t>Cron</w:t>
+      </w:r>
+      <w:proofErr w:type="spellEnd"/>
+      <w:r>
+        <w:rPr>
+          <w:lang w:val="fr-FR"/>
+        </w:rPr>
+        <w:t xml:space="preserve"> : Planification et gestion des tâches </w:t>
+      </w:r>
+      <w:proofErr w:type="spellStart"/>
+      <w:r>
+        <w:rPr>
+          <w:lang w:val="fr-FR"/>
+        </w:rPr>
+        <w:t>cron</w:t>
+      </w:r>
+      <w:proofErr w:type="spellEnd"/>
+      <w:r>
+        <w:rPr>
+          <w:lang w:val="fr-FR"/>
+        </w:rPr>
+        <w:t>.</w:t>
       </w:r>
     </w:p>
     <w:p>
@@ -7339,19 +7337,81 @@
       </w:pPr>
       <w:r>
         <w:rPr>
-          <w:noProof/>
+          <w:b/>
+          <w:bCs/>
+          <w:lang w:val="fr-FR"/>
         </w:rPr>
         <w:drawing>
-          <wp:anchor distT="0" distB="0" distL="114300" distR="114300" simplePos="0" relativeHeight="251686400" behindDoc="0" locked="0" layoutInCell="1" allowOverlap="1" wp14:anchorId="3DF0C53F" wp14:editId="4ADEA30D">
+          <wp:anchor distT="0" distB="0" distL="114300" distR="114300" simplePos="0" relativeHeight="251700736" behindDoc="0" locked="0" layoutInCell="1" allowOverlap="1" wp14:anchorId="63C1575F" wp14:editId="46D7C512">
             <wp:simplePos x="0" y="0"/>
             <wp:positionH relativeFrom="column">
-              <wp:posOffset>149225</wp:posOffset>
+              <wp:posOffset>152400</wp:posOffset>
             </wp:positionH>
             <wp:positionV relativeFrom="paragraph">
-              <wp:posOffset>631825</wp:posOffset>
+              <wp:posOffset>304800</wp:posOffset>
+            </wp:positionV>
+            <wp:extent cx="3270250" cy="220345"/>
+            <wp:effectExtent l="0" t="0" r="6350" b="8255"/>
+            <wp:wrapTopAndBottom/>
+            <wp:docPr id="597441577" name="Image 1"/>
+            <wp:cNvGraphicFramePr>
+              <a:graphicFrameLocks xmlns:a="http://schemas.openxmlformats.org/drawingml/2006/main" noChangeAspect="1"/>
+            </wp:cNvGraphicFramePr>
+            <a:graphic xmlns:a="http://schemas.openxmlformats.org/drawingml/2006/main">
+              <a:graphicData uri="http://schemas.openxmlformats.org/drawingml/2006/picture">
+                <pic:pic xmlns:pic="http://schemas.openxmlformats.org/drawingml/2006/picture">
+                  <pic:nvPicPr>
+                    <pic:cNvPr id="597441577" name=""/>
+                    <pic:cNvPicPr/>
+                  </pic:nvPicPr>
+                  <pic:blipFill>
+                    <a:blip r:embed="rId19">
+                      <a:extLst>
+                        <a:ext uri="{28A0092B-C50C-407E-A947-70E740481C1C}">
+                          <a14:useLocalDpi xmlns:a14="http://schemas.microsoft.com/office/drawing/2010/main" val="0"/>
+                        </a:ext>
+                      </a:extLst>
+                    </a:blip>
+                    <a:stretch>
+                      <a:fillRect/>
+                    </a:stretch>
+                  </pic:blipFill>
+                  <pic:spPr>
+                    <a:xfrm>
+                      <a:off x="0" y="0"/>
+                      <a:ext cx="3270250" cy="220345"/>
+                    </a:xfrm>
+                    <a:prstGeom prst="rect">
+                      <a:avLst/>
+                    </a:prstGeom>
+                  </pic:spPr>
+                </pic:pic>
+              </a:graphicData>
+            </a:graphic>
+            <wp14:sizeRelH relativeFrom="margin">
+              <wp14:pctWidth>0</wp14:pctWidth>
+            </wp14:sizeRelH>
+            <wp14:sizeRelV relativeFrom="margin">
+              <wp14:pctHeight>0</wp14:pctHeight>
+            </wp14:sizeRelV>
+          </wp:anchor>
+        </w:drawing>
+      </w:r>
+      <w:r>
+        <w:rPr>
+          <w:noProof/>
+        </w:rPr>
+        <w:drawing>
+          <wp:anchor distT="0" distB="0" distL="114300" distR="114300" simplePos="0" relativeHeight="251686400" behindDoc="0" locked="0" layoutInCell="1" allowOverlap="1" wp14:anchorId="3DF0C53F" wp14:editId="66BC0289">
+            <wp:simplePos x="0" y="0"/>
+            <wp:positionH relativeFrom="column">
+              <wp:posOffset>152400</wp:posOffset>
+            </wp:positionH>
+            <wp:positionV relativeFrom="paragraph">
+              <wp:posOffset>586451</wp:posOffset>
             </wp:positionV>
             <wp:extent cx="2799080" cy="1709420"/>
-            <wp:effectExtent l="0" t="0" r="0" b="0"/>
+            <wp:effectExtent l="0" t="0" r="1270" b="5080"/>
             <wp:wrapTopAndBottom/>
             <wp:docPr id="764276517" name="Image 3" descr="Une image contenant texte, Police, capture d’écran&#10;&#10;Description générée automatiquement"/>
             <wp:cNvGraphicFramePr>
@@ -7367,7 +7427,7 @@
                     </pic:cNvPicPr>
                   </pic:nvPicPr>
                   <pic:blipFill>
-                    <a:blip r:embed="rId16">
+                    <a:blip r:embed="rId20">
                       <a:extLst>
                         <a:ext uri="{28A0092B-C50C-407E-A947-70E740481C1C}">
                           <a14:useLocalDpi xmlns:a14="http://schemas.microsoft.com/office/drawing/2010/main" val="0"/>
@@ -7400,66 +7460,6 @@
       </w:r>
       <w:r>
         <w:rPr>
-          <w:noProof/>
-          <w:color w:val="FF0000"/>
-          <w:lang w:val="fr-FR"/>
-        </w:rPr>
-        <w:drawing>
-          <wp:anchor distT="0" distB="0" distL="114300" distR="114300" simplePos="0" relativeHeight="251699712" behindDoc="0" locked="0" layoutInCell="1" allowOverlap="1" wp14:anchorId="4850ED5F" wp14:editId="04D60AE7">
-            <wp:simplePos x="0" y="0"/>
-            <wp:positionH relativeFrom="column">
-              <wp:posOffset>149047</wp:posOffset>
-            </wp:positionH>
-            <wp:positionV relativeFrom="paragraph">
-              <wp:posOffset>255270</wp:posOffset>
-            </wp:positionV>
-            <wp:extent cx="5257800" cy="266700"/>
-            <wp:effectExtent l="0" t="0" r="0" b="0"/>
-            <wp:wrapTopAndBottom/>
-            <wp:docPr id="549642378" name="Image 1"/>
-            <wp:cNvGraphicFramePr>
-              <a:graphicFrameLocks xmlns:a="http://schemas.openxmlformats.org/drawingml/2006/main" noChangeAspect="1"/>
-            </wp:cNvGraphicFramePr>
-            <a:graphic xmlns:a="http://schemas.openxmlformats.org/drawingml/2006/main">
-              <a:graphicData uri="http://schemas.openxmlformats.org/drawingml/2006/picture">
-                <pic:pic xmlns:pic="http://schemas.openxmlformats.org/drawingml/2006/picture">
-                  <pic:nvPicPr>
-                    <pic:cNvPr id="0" name="Picture 64"/>
-                    <pic:cNvPicPr>
-                      <a:picLocks noChangeAspect="1" noChangeArrowheads="1"/>
-                    </pic:cNvPicPr>
-                  </pic:nvPicPr>
-                  <pic:blipFill>
-                    <a:blip r:embed="rId17">
-                      <a:extLst>
-                        <a:ext uri="{28A0092B-C50C-407E-A947-70E740481C1C}">
-                          <a14:useLocalDpi xmlns:a14="http://schemas.microsoft.com/office/drawing/2010/main" val="0"/>
-                        </a:ext>
-                      </a:extLst>
-                    </a:blip>
-                    <a:srcRect/>
-                    <a:stretch>
-                      <a:fillRect/>
-                    </a:stretch>
-                  </pic:blipFill>
-                  <pic:spPr bwMode="auto">
-                    <a:xfrm>
-                      <a:off x="0" y="0"/>
-                      <a:ext cx="5257800" cy="266700"/>
-                    </a:xfrm>
-                    <a:prstGeom prst="rect">
-                      <a:avLst/>
-                    </a:prstGeom>
-                    <a:noFill/>
-                  </pic:spPr>
-                </pic:pic>
-              </a:graphicData>
-            </a:graphic>
-          </wp:anchor>
-        </w:drawing>
-      </w:r>
-      <w:r>
-        <w:rPr>
           <w:b/>
           <w:bCs/>
           <w:lang w:val="fr-FR"/>
@@ -7470,7 +7470,21 @@
         <w:rPr>
           <w:lang w:val="fr-FR"/>
         </w:rPr>
-        <w:t xml:space="preserve"> : Configuration de rsyslog pour la centralisation des logs.</w:t>
+        <w:t xml:space="preserve"> : Configuration de </w:t>
+      </w:r>
+      <w:proofErr w:type="spellStart"/>
+      <w:r>
+        <w:rPr>
+          <w:lang w:val="fr-FR"/>
+        </w:rPr>
+        <w:t>rsyslog</w:t>
+      </w:r>
+      <w:proofErr w:type="spellEnd"/>
+      <w:r>
+        <w:rPr>
+          <w:lang w:val="fr-FR"/>
+        </w:rPr>
+        <w:t xml:space="preserve"> pour la centralisation des logs.</w:t>
       </w:r>
     </w:p>
     <w:p>
@@ -7528,6 +7542,7 @@
           <w:lang w:val="fr-FR"/>
         </w:rPr>
       </w:pPr>
+      <w:proofErr w:type="spellStart"/>
       <w:r>
         <w:rPr>
           <w:b/>
@@ -7536,6 +7551,7 @@
         </w:rPr>
         <w:t>Vagrant</w:t>
       </w:r>
+      <w:proofErr w:type="spellEnd"/>
       <w:r>
         <w:rPr>
           <w:lang w:val="fr-FR"/>
@@ -7554,6 +7570,8 @@
           <w:lang w:val="fr-FR"/>
         </w:rPr>
       </w:pPr>
+      <w:proofErr w:type="spellStart"/>
+      <w:proofErr w:type="gramStart"/>
       <w:r>
         <w:rPr>
           <w:b/>
@@ -7562,11 +7580,27 @@
         </w:rPr>
         <w:t>doas</w:t>
       </w:r>
-      <w:r>
-        <w:rPr>
-          <w:lang w:val="fr-FR"/>
-        </w:rPr>
-        <w:t xml:space="preserve"> : Alternative à sudo pour la gestion des permissions.</w:t>
+      <w:proofErr w:type="spellEnd"/>
+      <w:proofErr w:type="gramEnd"/>
+      <w:r>
+        <w:rPr>
+          <w:lang w:val="fr-FR"/>
+        </w:rPr>
+        <w:t xml:space="preserve"> : Alternative à </w:t>
+      </w:r>
+      <w:proofErr w:type="spellStart"/>
+      <w:r>
+        <w:rPr>
+          <w:lang w:val="fr-FR"/>
+        </w:rPr>
+        <w:t>sudo</w:t>
+      </w:r>
+      <w:proofErr w:type="spellEnd"/>
+      <w:r>
+        <w:rPr>
+          <w:lang w:val="fr-FR"/>
+        </w:rPr>
+        <w:t xml:space="preserve"> pour la gestion des permissions.</w:t>
       </w:r>
     </w:p>
     <w:p>
@@ -7580,13 +7614,23 @@
           <w:lang w:val="fr-FR"/>
         </w:rPr>
       </w:pPr>
+      <w:proofErr w:type="gramStart"/>
       <w:r>
         <w:rPr>
           <w:b/>
           <w:bCs/>
           <w:lang w:val="fr-FR"/>
         </w:rPr>
-        <w:t>chmod 2750</w:t>
+        <w:t>chmod</w:t>
+      </w:r>
+      <w:proofErr w:type="gramEnd"/>
+      <w:r>
+        <w:rPr>
+          <w:b/>
+          <w:bCs/>
+          <w:lang w:val="fr-FR"/>
+        </w:rPr>
+        <w:t xml:space="preserve"> 2750</w:t>
       </w:r>
       <w:r>
         <w:rPr>
@@ -7606,6 +7650,7 @@
           <w:lang w:val="fr-FR"/>
         </w:rPr>
       </w:pPr>
+      <w:proofErr w:type="spellStart"/>
       <w:r>
         <w:rPr>
           <w:b/>
@@ -7614,11 +7659,38 @@
         </w:rPr>
         <w:t>Codviz</w:t>
       </w:r>
+      <w:proofErr w:type="spellEnd"/>
       <w:r>
         <w:rPr>
           <w:lang w:val="fr-FR"/>
         </w:rPr>
         <w:t xml:space="preserve"> : Pour la création d’organigrammes des scripts.</w:t>
+      </w:r>
+    </w:p>
+    <w:p>
+      <w:pPr>
+        <w:pStyle w:val="Compact"/>
+        <w:numPr>
+          <w:ilvl w:val="0"/>
+          <w:numId w:val="6"/>
+        </w:numPr>
+        <w:rPr>
+          <w:lang w:val="fr-FR"/>
+        </w:rPr>
+      </w:pPr>
+      <w:r>
+        <w:rPr>
+          <w:b/>
+          <w:bCs/>
+          <w:lang w:val="fr-FR"/>
+        </w:rPr>
+        <w:t>Quota</w:t>
+      </w:r>
+      <w:r>
+        <w:rPr>
+          <w:lang w:val="fr-FR"/>
+        </w:rPr>
+        <w:t xml:space="preserve"> : Pour la gestion et le suivi des ressources système.</w:t>
       </w:r>
     </w:p>
     <w:p>
@@ -7643,7 +7715,6 @@
         <w:rPr>
           <w:lang w:val="fr-FR"/>
         </w:rPr>
-        <w:lastRenderedPageBreak/>
         <w:t>4. Difficultés rencontrées</w:t>
       </w:r>
       <w:bookmarkEnd w:id="23"/>
@@ -7708,52 +7779,37 @@
           <w:bCs/>
           <w:lang w:val="fr-FR"/>
         </w:rPr>
-        <w:t>Gestion des permissions</w:t>
-      </w:r>
-      <w:r>
-        <w:rPr>
-          <w:lang w:val="fr-FR"/>
-        </w:rPr>
-        <w:t xml:space="preserve"> : La mise en place de permissions spécifiques sans utiliser le fichier </w:t>
-      </w:r>
-      <w:r>
-        <w:rPr>
-          <w:rStyle w:val="VerbatimChar"/>
-          <w:lang w:val="fr-FR"/>
-        </w:rPr>
-        <w:t>sudoers</w:t>
-      </w:r>
-      <w:r>
-        <w:rPr>
-          <w:lang w:val="fr-FR"/>
-        </w:rPr>
-        <w:t xml:space="preserve"> a nécessité des recherches approfondies.</w:t>
-      </w:r>
-    </w:p>
-    <w:p>
-      <w:pPr>
-        <w:pStyle w:val="Compact"/>
-        <w:numPr>
-          <w:ilvl w:val="0"/>
-          <w:numId w:val="7"/>
-        </w:numPr>
-        <w:rPr>
-          <w:lang w:val="fr-FR"/>
-        </w:rPr>
-      </w:pPr>
+        <w:t xml:space="preserve">Intégration de </w:t>
+      </w:r>
+      <w:proofErr w:type="spellStart"/>
       <w:r>
         <w:rPr>
           <w:b/>
           <w:bCs/>
           <w:lang w:val="fr-FR"/>
         </w:rPr>
-        <w:t>Intégration de Cron</w:t>
-      </w:r>
-      <w:r>
-        <w:rPr>
-          <w:lang w:val="fr-FR"/>
-        </w:rPr>
-        <w:t xml:space="preserve"> : L’automatisation des tâches via Cron a posé des problèmes de synchronisation et de gestion des erreurs.</w:t>
+        <w:t>Cron</w:t>
+      </w:r>
+      <w:proofErr w:type="spellEnd"/>
+      <w:r>
+        <w:rPr>
+          <w:lang w:val="fr-FR"/>
+        </w:rPr>
+        <w:t xml:space="preserve"> : L’automatisation des tâches via </w:t>
+      </w:r>
+      <w:proofErr w:type="spellStart"/>
+      <w:r>
+        <w:rPr>
+          <w:lang w:val="fr-FR"/>
+        </w:rPr>
+        <w:t>Cron</w:t>
+      </w:r>
+      <w:proofErr w:type="spellEnd"/>
+      <w:r>
+        <w:rPr>
+          <w:lang w:val="fr-FR"/>
+        </w:rPr>
+        <w:t xml:space="preserve"> a posé des problèmes de synchronisation et de gestion des erreurs.</w:t>
       </w:r>
     </w:p>
     <w:p>
@@ -7770,6 +7826,7 @@
         <w:rPr>
           <w:lang w:val="fr-FR"/>
         </w:rPr>
+        <w:lastRenderedPageBreak/>
         <w:t>4.2 Solutions apportées</w:t>
       </w:r>
       <w:bookmarkEnd w:id="27"/>
@@ -7807,64 +7864,21 @@
         <w:rPr>
           <w:lang w:val="fr-FR"/>
         </w:rPr>
-        <w:t xml:space="preserve">Pour les permissions, nous avons utilisé </w:t>
-      </w:r>
-      <w:r>
-        <w:rPr>
-          <w:rStyle w:val="VerbatimChar"/>
-          <w:lang w:val="fr-FR"/>
-        </w:rPr>
-        <w:t>doas</w:t>
-      </w:r>
-      <w:r>
-        <w:rPr>
-          <w:lang w:val="fr-FR"/>
-        </w:rPr>
-        <w:t xml:space="preserve"> et </w:t>
-      </w:r>
-      <w:r>
-        <w:rPr>
-          <w:rStyle w:val="VerbatimChar"/>
-          <w:lang w:val="fr-FR"/>
-        </w:rPr>
-        <w:t>chmod 2750</w:t>
-      </w:r>
-      <w:r>
-        <w:rPr>
-          <w:lang w:val="fr-FR"/>
-        </w:rPr>
-        <w:t xml:space="preserve"> pour contourner les limitations de </w:t>
-      </w:r>
-      <w:r>
-        <w:rPr>
-          <w:rStyle w:val="VerbatimChar"/>
-          <w:lang w:val="fr-FR"/>
-        </w:rPr>
-        <w:t>sudoers</w:t>
-      </w:r>
-      <w:r>
-        <w:rPr>
-          <w:lang w:val="fr-FR"/>
-        </w:rPr>
-        <w:t>.</w:t>
-      </w:r>
-    </w:p>
-    <w:p>
-      <w:pPr>
-        <w:pStyle w:val="Compact"/>
-        <w:numPr>
-          <w:ilvl w:val="0"/>
-          <w:numId w:val="8"/>
-        </w:numPr>
-        <w:rPr>
-          <w:lang w:val="fr-FR"/>
-        </w:rPr>
-      </w:pPr>
-      <w:r>
-        <w:rPr>
-          <w:lang w:val="fr-FR"/>
-        </w:rPr>
-        <w:t>Pour Cron, nous avons implémenté des scripts de vérification pour garantir que les tâches s’exécutent correctement.</w:t>
+        <w:t xml:space="preserve">Pour </w:t>
+      </w:r>
+      <w:proofErr w:type="spellStart"/>
+      <w:r>
+        <w:rPr>
+          <w:lang w:val="fr-FR"/>
+        </w:rPr>
+        <w:t>Cron</w:t>
+      </w:r>
+      <w:proofErr w:type="spellEnd"/>
+      <w:r>
+        <w:rPr>
+          <w:lang w:val="fr-FR"/>
+        </w:rPr>
+        <w:t>, nous avons implémenté des scripts de vérification pour garantir que les tâches s’exécutent correctement.</w:t>
       </w:r>
     </w:p>
     <w:p>
@@ -7913,15 +7927,28 @@
     <w:p>
       <w:pPr>
         <w:pStyle w:val="FirstParagraph"/>
-        <w:rPr>
-          <w:lang w:val="fr-FR"/>
-        </w:rPr>
-      </w:pPr>
-      <w:r>
-        <w:rPr>
-          <w:lang w:val="fr-FR"/>
-        </w:rPr>
-        <w:t>Le projet LPIC-101 a été une expérience enrichissante qui nous a permis de mettre en pratique les connaissances acquises en cours. Nous avons réussi à développer une application fonctionnelle répondant aux besoins d’une petite entreprise en matière d’administration système.</w:t>
+        <w:jc w:val="both"/>
+        <w:rPr>
+          <w:lang w:val="fr-FR"/>
+        </w:rPr>
+      </w:pPr>
+      <w:r>
+        <w:rPr>
+          <w:lang w:val="fr-FR"/>
+        </w:rPr>
+        <w:t xml:space="preserve">Le projet LPIC-101 a été une expérience enrichissante qui nous a permis de mettre en pratique les connaissances acquises en cours. Nous avons réussi à développer </w:t>
+      </w:r>
+      <w:r>
+        <w:rPr>
+          <w:lang w:val="fr-FR"/>
+        </w:rPr>
+        <w:t>un environnement</w:t>
+      </w:r>
+      <w:r>
+        <w:rPr>
+          <w:lang w:val="fr-FR"/>
+        </w:rPr>
+        <w:t xml:space="preserve"> fonctionnelle répondant aux besoins d’une petite entreprise en matière d’administration système.</w:t>
       </w:r>
     </w:p>
     <w:p>
@@ -7959,13 +7986,31 @@
           <w:bCs/>
           <w:lang w:val="fr-FR"/>
         </w:rPr>
-        <w:t>Interface graphique</w:t>
-      </w:r>
-      <w:r>
-        <w:rPr>
-          <w:lang w:val="fr-FR"/>
-        </w:rPr>
-        <w:t xml:space="preserve"> : Ajouter une interface graphique pour faciliter l’utilisation par des utilisateurs non techniques.</w:t>
+        <w:t>Gestion des erreurs</w:t>
+      </w:r>
+      <w:r>
+        <w:rPr>
+          <w:lang w:val="fr-FR"/>
+        </w:rPr>
+        <w:t xml:space="preserve"> :</w:t>
+      </w:r>
+      <w:r>
+        <w:rPr>
+          <w:lang w:val="fr-FR"/>
+        </w:rPr>
+        <w:t xml:space="preserve"> </w:t>
+      </w:r>
+      <w:r>
+        <w:rPr>
+          <w:lang w:val="fr-FR"/>
+        </w:rPr>
+        <w:t>Intégrer des contrôles de validation additionnels afin d'améliorer la précision du dépannage</w:t>
+      </w:r>
+      <w:r>
+        <w:rPr>
+          <w:lang w:val="fr-FR"/>
+        </w:rPr>
+        <w:t>.</w:t>
       </w:r>
     </w:p>
     <w:p>
@@ -7997,28 +8042,10 @@
     <w:p>
       <w:pPr>
         <w:pStyle w:val="Compact"/>
-        <w:numPr>
-          <w:ilvl w:val="0"/>
-          <w:numId w:val="9"/>
-        </w:numPr>
-        <w:rPr>
-          <w:lang w:val="fr-FR"/>
-        </w:rPr>
-      </w:pPr>
-      <w:r>
-        <w:rPr>
-          <w:b/>
-          <w:bCs/>
-          <w:lang w:val="fr-FR"/>
-        </w:rPr>
-        <w:t>Monitoring en temps réel</w:t>
-      </w:r>
-      <w:r>
-        <w:rPr>
-          <w:lang w:val="fr-FR"/>
-        </w:rPr>
-        <w:t xml:space="preserve"> : Ajouter des fonctionnalités de monitoring en temps réel pour une meilleure surveillance du système.</w:t>
-      </w:r>
+        <w:rPr>
+          <w:lang w:val="fr-FR"/>
+        </w:rPr>
+      </w:pPr>
     </w:p>
     <w:p>
       <w:pPr>
@@ -8069,7 +8096,7 @@
         </w:rPr>
         <w:t xml:space="preserve">Un guide d’utilisation détaillé est disponible sur le dépôt GitHub du projet : </w:t>
       </w:r>
-      <w:hyperlink r:id="rId18" w:history="1">
+      <w:hyperlink r:id="rId21" w:history="1">
         <w:r>
           <w:rPr>
             <w:rStyle w:val="Lienhypertexte"/>
@@ -8091,19 +8118,633 @@
       <w:bookmarkEnd w:id="38"/>
       <w:r>
         <w:rPr>
+          <w:lang w:val="fr-FR"/>
+        </w:rPr>
+        <w:t>6.2 Liste des outils et services utilisés</w:t>
+      </w:r>
+      <w:bookmarkEnd w:id="39"/>
+    </w:p>
+    <w:p>
+      <w:pPr>
+        <w:pStyle w:val="Compact"/>
+        <w:numPr>
+          <w:ilvl w:val="0"/>
+          <w:numId w:val="10"/>
+        </w:numPr>
+        <w:ind w:left="567" w:hanging="436"/>
+        <w:rPr>
+          <w:lang w:val="fr-FR"/>
+        </w:rPr>
+      </w:pPr>
+      <w:r>
+        <w:rPr>
           <w:noProof/>
         </w:rPr>
+        <mc:AlternateContent>
+          <mc:Choice Requires="wps">
+            <w:drawing>
+              <wp:anchor distT="0" distB="0" distL="114300" distR="114300" simplePos="0" relativeHeight="251710976" behindDoc="0" locked="0" layoutInCell="1" allowOverlap="1" wp14:anchorId="6ABE4FFE" wp14:editId="40A97505">
+                <wp:simplePos x="0" y="0"/>
+                <wp:positionH relativeFrom="column">
+                  <wp:posOffset>3615055</wp:posOffset>
+                </wp:positionH>
+                <wp:positionV relativeFrom="paragraph">
+                  <wp:posOffset>29961</wp:posOffset>
+                </wp:positionV>
+                <wp:extent cx="622300" cy="330200"/>
+                <wp:effectExtent l="0" t="0" r="0" b="0"/>
+                <wp:wrapNone/>
+                <wp:docPr id="1568926396" name="Zone de texte 33"/>
+                <wp:cNvGraphicFramePr/>
+                <a:graphic xmlns:a="http://schemas.openxmlformats.org/drawingml/2006/main">
+                  <a:graphicData uri="http://schemas.microsoft.com/office/word/2010/wordprocessingShape">
+                    <wps:wsp>
+                      <wps:cNvSpPr txBox="1"/>
+                      <wps:spPr>
+                        <a:xfrm>
+                          <a:off x="0" y="0"/>
+                          <a:ext cx="622300" cy="330200"/>
+                        </a:xfrm>
+                        <a:prstGeom prst="rect">
+                          <a:avLst/>
+                        </a:prstGeom>
+                        <a:noFill/>
+                        <a:ln w="6350">
+                          <a:noFill/>
+                        </a:ln>
+                      </wps:spPr>
+                      <wps:txbx>
+                        <w:txbxContent>
+                          <w:p>
+                            <w:pPr>
+                              <w:rPr>
+                                <w:b/>
+                                <w:bCs/>
+                                <w:color w:val="000000" w:themeColor="text1"/>
+                                <w:sz w:val="18"/>
+                                <w:szCs w:val="18"/>
+                                <w:lang w:val="fr-FR"/>
+                              </w:rPr>
+                            </w:pPr>
+                            <w:proofErr w:type="spellStart"/>
+                            <w:r>
+                              <w:rPr>
+                                <w:b/>
+                                <w:bCs/>
+                                <w:color w:val="000000" w:themeColor="text1"/>
+                                <w:sz w:val="18"/>
+                                <w:szCs w:val="18"/>
+                                <w:lang w:val="fr-FR"/>
+                              </w:rPr>
+                              <w:t>Codviz</w:t>
+                            </w:r>
+                            <w:proofErr w:type="spellEnd"/>
+                            <w:r>
+                              <w:rPr>
+                                <w:b/>
+                                <w:bCs/>
+                                <w:color w:val="000000" w:themeColor="text1"/>
+                                <w:sz w:val="18"/>
+                                <w:szCs w:val="18"/>
+                                <w:lang w:val="fr-FR"/>
+                              </w:rPr>
+                              <w:t> :</w:t>
+                            </w:r>
+                          </w:p>
+                        </w:txbxContent>
+                      </wps:txbx>
+                      <wps:bodyPr rot="0" spcFirstLastPara="0" vertOverflow="overflow" horzOverflow="overflow" vert="horz" wrap="square" lIns="91440" tIns="45720" rIns="91440" bIns="45720" numCol="1" spcCol="0" rtlCol="0" fromWordArt="0" anchor="t" anchorCtr="0" forceAA="0" compatLnSpc="1">
+                        <a:prstTxWarp prst="textNoShape">
+                          <a:avLst/>
+                        </a:prstTxWarp>
+                        <a:noAutofit/>
+                      </wps:bodyPr>
+                    </wps:wsp>
+                  </a:graphicData>
+                </a:graphic>
+                <wp14:sizeRelH relativeFrom="margin">
+                  <wp14:pctWidth>0</wp14:pctWidth>
+                </wp14:sizeRelH>
+                <wp14:sizeRelV relativeFrom="margin">
+                  <wp14:pctHeight>0</wp14:pctHeight>
+                </wp14:sizeRelV>
+              </wp:anchor>
+            </w:drawing>
+          </mc:Choice>
+          <mc:Fallback>
+            <w:pict>
+              <v:shape w14:anchorId="6ABE4FFE" id="Zone de texte 33" o:spid="_x0000_s1057" type="#_x0000_t202" style="position:absolute;left:0;text-align:left;margin-left:284.65pt;margin-top:2.35pt;width:49pt;height:26pt;z-index:251710976;visibility:visible;mso-wrap-style:square;mso-width-percent:0;mso-height-percent:0;mso-wrap-distance-left:9pt;mso-wrap-distance-top:0;mso-wrap-distance-right:9pt;mso-wrap-distance-bottom:0;mso-position-horizontal:absolute;mso-position-horizontal-relative:text;mso-position-vertical:absolute;mso-position-vertical-relative:text;mso-width-percent:0;mso-height-percent:0;mso-width-relative:margin;mso-height-relative:margin;v-text-anchor:top" o:gfxdata="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" filled="f" stroked="f" strokeweight=".5pt">
+                <v:textbox>
+                  <w:txbxContent>
+                    <w:p>
+                      <w:pPr>
+                        <w:rPr>
+                          <w:b/>
+                          <w:bCs/>
+                          <w:color w:val="000000" w:themeColor="text1"/>
+                          <w:sz w:val="18"/>
+                          <w:szCs w:val="18"/>
+                          <w:lang w:val="fr-FR"/>
+                        </w:rPr>
+                      </w:pPr>
+                      <w:proofErr w:type="spellStart"/>
+                      <w:r>
+                        <w:rPr>
+                          <w:b/>
+                          <w:bCs/>
+                          <w:color w:val="000000" w:themeColor="text1"/>
+                          <w:sz w:val="18"/>
+                          <w:szCs w:val="18"/>
+                          <w:lang w:val="fr-FR"/>
+                        </w:rPr>
+                        <w:t>Codviz</w:t>
+                      </w:r>
+                      <w:proofErr w:type="spellEnd"/>
+                      <w:r>
+                        <w:rPr>
+                          <w:b/>
+                          <w:bCs/>
+                          <w:color w:val="000000" w:themeColor="text1"/>
+                          <w:sz w:val="18"/>
+                          <w:szCs w:val="18"/>
+                          <w:lang w:val="fr-FR"/>
+                        </w:rPr>
+                        <w:t> :</w:t>
+                      </w:r>
+                    </w:p>
+                  </w:txbxContent>
+                </v:textbox>
+              </v:shape>
+            </w:pict>
+          </mc:Fallback>
+        </mc:AlternateContent>
+      </w:r>
+      <w:hyperlink r:id="rId22" w:history="1">
+        <w:r>
+          <w:rPr>
+            <w:rStyle w:val="Lienhypertexte"/>
+            <w:sz w:val="20"/>
+            <w:szCs w:val="20"/>
+            <w:lang w:val="fr-FR"/>
+          </w:rPr>
+          <w:t>Git</w:t>
+        </w:r>
+      </w:hyperlink>
+      <w:r>
+        <w:rPr>
+          <w:b/>
+          <w:bCs/>
+          <w:lang w:val="fr-FR"/>
+        </w:rPr>
+        <w:t xml:space="preserve"> et </w:t>
+      </w:r>
+      <w:hyperlink r:id="rId23" w:history="1">
+        <w:r>
+          <w:rPr>
+            <w:rStyle w:val="Lienhypertexte"/>
+            <w:sz w:val="20"/>
+            <w:szCs w:val="20"/>
+            <w:lang w:val="fr-FR"/>
+          </w:rPr>
+          <w:t>GitHub</w:t>
+        </w:r>
+      </w:hyperlink>
+      <w:r>
+        <w:rPr>
+          <w:lang w:val="fr-FR"/>
+        </w:rPr>
+        <w:t xml:space="preserve"> : Versioning et collaboration.</w:t>
+      </w:r>
+    </w:p>
+    <w:p>
+      <w:pPr>
+        <w:pStyle w:val="Compact"/>
+        <w:numPr>
+          <w:ilvl w:val="0"/>
+          <w:numId w:val="10"/>
+        </w:numPr>
+        <w:ind w:left="567" w:hanging="436"/>
+        <w:rPr>
+          <w:lang w:val="fr-FR"/>
+        </w:rPr>
+      </w:pPr>
+      <w:r>
+        <w:rPr>
+          <w:noProof/>
+          <w:lang w:val="fr-FR"/>
+        </w:rPr>
         <w:drawing>
-          <wp:anchor distT="0" distB="0" distL="114300" distR="114300" simplePos="0" relativeHeight="251655680" behindDoc="0" locked="0" layoutInCell="1" allowOverlap="1" wp14:anchorId="7FFE61F4" wp14:editId="46617662">
+          <wp:anchor distT="0" distB="0" distL="114300" distR="114300" simplePos="0" relativeHeight="251709952" behindDoc="0" locked="0" layoutInCell="1" allowOverlap="1" wp14:anchorId="43461367" wp14:editId="10386170">
             <wp:simplePos x="0" y="0"/>
             <wp:positionH relativeFrom="column">
-              <wp:posOffset>3141345</wp:posOffset>
+              <wp:posOffset>3723640</wp:posOffset>
             </wp:positionH>
             <wp:positionV relativeFrom="paragraph">
-              <wp:posOffset>223825</wp:posOffset>
+              <wp:posOffset>132600</wp:posOffset>
             </wp:positionV>
-            <wp:extent cx="3780940" cy="1739900"/>
-            <wp:effectExtent l="0" t="0" r="0" b="0"/>
+            <wp:extent cx="3136265" cy="3314700"/>
+            <wp:effectExtent l="0" t="0" r="6985" b="0"/>
+            <wp:wrapSquare wrapText="bothSides"/>
+            <wp:docPr id="1898889188" name="Image 31" descr="Une image contenant texte, diagramme, capture d’écran, Plan&#10;&#10;Le contenu généré par l’IA peut être incorrect."/>
+            <wp:cNvGraphicFramePr>
+              <a:graphicFrameLocks xmlns:a="http://schemas.openxmlformats.org/drawingml/2006/main" noChangeAspect="1"/>
+            </wp:cNvGraphicFramePr>
+            <a:graphic xmlns:a="http://schemas.openxmlformats.org/drawingml/2006/main">
+              <a:graphicData uri="http://schemas.openxmlformats.org/drawingml/2006/picture">
+                <pic:pic xmlns:pic="http://schemas.openxmlformats.org/drawingml/2006/picture">
+                  <pic:nvPicPr>
+                    <pic:cNvPr id="1898889188" name="Image 31" descr="Une image contenant texte, diagramme, capture d’écran, Plan&#10;&#10;Le contenu généré par l’IA peut être incorrect."/>
+                    <pic:cNvPicPr>
+                      <a:picLocks noChangeAspect="1" noChangeArrowheads="1"/>
+                    </pic:cNvPicPr>
+                  </pic:nvPicPr>
+                  <pic:blipFill rotWithShape="1">
+                    <a:blip r:embed="rId24" cstate="print">
+                      <a:extLst>
+                        <a:ext uri="{28A0092B-C50C-407E-A947-70E740481C1C}">
+                          <a14:useLocalDpi xmlns:a14="http://schemas.microsoft.com/office/drawing/2010/main" val="0"/>
+                        </a:ext>
+                      </a:extLst>
+                    </a:blip>
+                    <a:srcRect t="1640" b="2742"/>
+                    <a:stretch/>
+                  </pic:blipFill>
+                  <pic:spPr bwMode="auto">
+                    <a:xfrm>
+                      <a:off x="0" y="0"/>
+                      <a:ext cx="3136265" cy="3314700"/>
+                    </a:xfrm>
+                    <a:prstGeom prst="rect">
+                      <a:avLst/>
+                    </a:prstGeom>
+                    <a:noFill/>
+                    <a:ln>
+                      <a:noFill/>
+                    </a:ln>
+                    <a:extLst>
+                      <a:ext uri="{53640926-AAD7-44D8-BBD7-CCE9431645EC}">
+                        <a14:shadowObscured xmlns:a14="http://schemas.microsoft.com/office/drawing/2010/main"/>
+                      </a:ext>
+                    </a:extLst>
+                  </pic:spPr>
+                </pic:pic>
+              </a:graphicData>
+            </a:graphic>
+            <wp14:sizeRelH relativeFrom="margin">
+              <wp14:pctWidth>0</wp14:pctWidth>
+            </wp14:sizeRelH>
+            <wp14:sizeRelV relativeFrom="margin">
+              <wp14:pctHeight>0</wp14:pctHeight>
+            </wp14:sizeRelV>
+          </wp:anchor>
+        </w:drawing>
+      </w:r>
+      <w:hyperlink r:id="rId25" w:history="1">
+        <w:proofErr w:type="spellStart"/>
+        <w:r>
+          <w:rPr>
+            <w:rStyle w:val="Lienhypertexte"/>
+            <w:sz w:val="20"/>
+            <w:szCs w:val="20"/>
+            <w:lang w:val="fr-FR"/>
+          </w:rPr>
+          <w:t>Vagrant</w:t>
+        </w:r>
+        <w:proofErr w:type="spellEnd"/>
+      </w:hyperlink>
+      <w:r>
+        <w:rPr>
+          <w:b/>
+          <w:bCs/>
+          <w:lang w:val="fr-FR"/>
+        </w:rPr>
+        <w:t xml:space="preserve"> et </w:t>
+      </w:r>
+      <w:hyperlink r:id="rId26" w:history="1">
+        <w:r>
+          <w:rPr>
+            <w:rStyle w:val="Lienhypertexte"/>
+            <w:sz w:val="20"/>
+            <w:szCs w:val="20"/>
+            <w:lang w:val="fr-FR"/>
+          </w:rPr>
+          <w:t>VirtualBox</w:t>
+        </w:r>
+      </w:hyperlink>
+      <w:r>
+        <w:rPr>
+          <w:lang w:val="fr-FR"/>
+        </w:rPr>
+        <w:t xml:space="preserve"> : Environnements virtuels.</w:t>
+      </w:r>
+    </w:p>
+    <w:p>
+      <w:pPr>
+        <w:pStyle w:val="Compact"/>
+        <w:numPr>
+          <w:ilvl w:val="0"/>
+          <w:numId w:val="10"/>
+        </w:numPr>
+        <w:ind w:left="567" w:hanging="436"/>
+        <w:rPr>
+          <w:lang w:val="fr-FR"/>
+        </w:rPr>
+      </w:pPr>
+      <w:hyperlink r:id="rId27" w:history="1">
+        <w:r>
+          <w:rPr>
+            <w:rStyle w:val="Lienhypertexte"/>
+            <w:sz w:val="20"/>
+            <w:szCs w:val="20"/>
+            <w:lang w:val="fr-FR"/>
+          </w:rPr>
+          <w:t>Miro</w:t>
+        </w:r>
+      </w:hyperlink>
+      <w:r>
+        <w:rPr>
+          <w:lang w:val="fr-FR"/>
+        </w:rPr>
+        <w:t xml:space="preserve"> : Diagrammes et planification.</w:t>
+      </w:r>
+    </w:p>
+    <w:p>
+      <w:pPr>
+        <w:pStyle w:val="Compact"/>
+        <w:numPr>
+          <w:ilvl w:val="0"/>
+          <w:numId w:val="10"/>
+        </w:numPr>
+        <w:ind w:left="567" w:hanging="436"/>
+        <w:rPr>
+          <w:lang w:val="fr-FR"/>
+        </w:rPr>
+      </w:pPr>
+      <w:hyperlink r:id="rId28" w:history="1">
+        <w:proofErr w:type="spellStart"/>
+        <w:r>
+          <w:rPr>
+            <w:rStyle w:val="Lienhypertexte"/>
+            <w:sz w:val="20"/>
+            <w:szCs w:val="20"/>
+            <w:lang w:val="fr-FR"/>
+          </w:rPr>
+          <w:t>SonarQube</w:t>
+        </w:r>
+        <w:proofErr w:type="spellEnd"/>
+        <w:r>
+          <w:rPr>
+            <w:rStyle w:val="Lienhypertexte"/>
+            <w:sz w:val="20"/>
+            <w:szCs w:val="20"/>
+            <w:lang w:val="fr-FR"/>
+          </w:rPr>
+          <w:t xml:space="preserve"> </w:t>
+        </w:r>
+        <w:r>
+          <w:rPr>
+            <w:rStyle w:val="Lienhypertexte"/>
+            <w:sz w:val="20"/>
+            <w:szCs w:val="20"/>
+            <w:lang w:val="fr-FR"/>
+          </w:rPr>
+          <w:t xml:space="preserve">et </w:t>
+        </w:r>
+        <w:proofErr w:type="spellStart"/>
+        <w:r>
+          <w:rPr>
+            <w:rStyle w:val="Lienhypertexte"/>
+            <w:sz w:val="20"/>
+            <w:szCs w:val="20"/>
+            <w:lang w:val="fr-FR"/>
+          </w:rPr>
+          <w:t>Github</w:t>
+        </w:r>
+        <w:proofErr w:type="spellEnd"/>
+        <w:r>
+          <w:rPr>
+            <w:rStyle w:val="Lienhypertexte"/>
+            <w:sz w:val="20"/>
+            <w:szCs w:val="20"/>
+            <w:lang w:val="fr-FR"/>
+          </w:rPr>
+          <w:t xml:space="preserve"> Action</w:t>
+        </w:r>
+      </w:hyperlink>
+      <w:r>
+        <w:rPr>
+          <w:lang w:val="fr-FR"/>
+        </w:rPr>
+        <w:t xml:space="preserve"> </w:t>
+      </w:r>
+      <w:r>
+        <w:rPr>
+          <w:lang w:val="fr-FR"/>
+        </w:rPr>
+        <w:t>: Qualité du code.</w:t>
+      </w:r>
+    </w:p>
+    <w:p>
+      <w:pPr>
+        <w:pStyle w:val="Compact"/>
+        <w:numPr>
+          <w:ilvl w:val="0"/>
+          <w:numId w:val="10"/>
+        </w:numPr>
+        <w:ind w:left="567" w:hanging="436"/>
+        <w:rPr>
+          <w:lang w:val="fr-FR"/>
+        </w:rPr>
+      </w:pPr>
+      <w:hyperlink r:id="rId29" w:history="1">
+        <w:proofErr w:type="spellStart"/>
+        <w:r>
+          <w:rPr>
+            <w:rStyle w:val="Lienhypertexte"/>
+            <w:sz w:val="20"/>
+            <w:szCs w:val="20"/>
+            <w:lang w:val="fr-FR"/>
+          </w:rPr>
+          <w:t>Codviz</w:t>
+        </w:r>
+        <w:proofErr w:type="spellEnd"/>
+      </w:hyperlink>
+      <w:r>
+        <w:rPr>
+          <w:lang w:val="fr-FR"/>
+        </w:rPr>
+        <w:t xml:space="preserve"> : Organigrammes des scripts.</w:t>
+      </w:r>
+    </w:p>
+    <w:p>
+      <w:pPr>
+        <w:rPr>
+          <w:lang w:val="fr-FR"/>
+        </w:rPr>
+      </w:pPr>
+    </w:p>
+    <w:bookmarkEnd w:id="0"/>
+    <w:bookmarkEnd w:id="36"/>
+    <w:bookmarkEnd w:id="40"/>
+    <w:p>
+      <w:r>
+        <w:rPr>
+          <w:noProof/>
+        </w:rPr>
+        <mc:AlternateContent>
+          <mc:Choice Requires="wps">
+            <w:drawing>
+              <wp:anchor distT="0" distB="0" distL="114300" distR="114300" simplePos="0" relativeHeight="251713024" behindDoc="0" locked="0" layoutInCell="1" allowOverlap="1" wp14:anchorId="6B29759E" wp14:editId="5E0C8F88">
+                <wp:simplePos x="0" y="0"/>
+                <wp:positionH relativeFrom="column">
+                  <wp:posOffset>-140854</wp:posOffset>
+                </wp:positionH>
+                <wp:positionV relativeFrom="paragraph">
+                  <wp:posOffset>322176</wp:posOffset>
+                </wp:positionV>
+                <wp:extent cx="838200" cy="330200"/>
+                <wp:effectExtent l="0" t="0" r="0" b="0"/>
+                <wp:wrapNone/>
+                <wp:docPr id="1264143176" name="Zone de texte 33"/>
+                <wp:cNvGraphicFramePr/>
+                <a:graphic xmlns:a="http://schemas.openxmlformats.org/drawingml/2006/main">
+                  <a:graphicData uri="http://schemas.microsoft.com/office/word/2010/wordprocessingShape">
+                    <wps:wsp>
+                      <wps:cNvSpPr txBox="1"/>
+                      <wps:spPr>
+                        <a:xfrm>
+                          <a:off x="0" y="0"/>
+                          <a:ext cx="838200" cy="330200"/>
+                        </a:xfrm>
+                        <a:prstGeom prst="rect">
+                          <a:avLst/>
+                        </a:prstGeom>
+                        <a:noFill/>
+                        <a:ln w="6350">
+                          <a:noFill/>
+                        </a:ln>
+                      </wps:spPr>
+                      <wps:txbx>
+                        <w:txbxContent>
+                          <w:p>
+                            <w:pPr>
+                              <w:rPr>
+                                <w:b/>
+                                <w:bCs/>
+                                <w:color w:val="000000" w:themeColor="text1"/>
+                                <w:sz w:val="18"/>
+                                <w:szCs w:val="18"/>
+                                <w:lang w:val="fr-FR"/>
+                              </w:rPr>
+                            </w:pPr>
+                            <w:proofErr w:type="spellStart"/>
+                            <w:r>
+                              <w:rPr>
+                                <w:b/>
+                                <w:bCs/>
+                                <w:color w:val="000000" w:themeColor="text1"/>
+                                <w:sz w:val="18"/>
+                                <w:szCs w:val="18"/>
+                                <w:lang w:val="fr-FR"/>
+                              </w:rPr>
+                              <w:t>Vagrantfile</w:t>
+                            </w:r>
+                            <w:proofErr w:type="spellEnd"/>
+                            <w:r>
+                              <w:rPr>
+                                <w:b/>
+                                <w:bCs/>
+                                <w:color w:val="000000" w:themeColor="text1"/>
+                                <w:sz w:val="18"/>
+                                <w:szCs w:val="18"/>
+                                <w:lang w:val="fr-FR"/>
+                              </w:rPr>
+                              <w:t> :</w:t>
+                            </w:r>
+                          </w:p>
+                        </w:txbxContent>
+                      </wps:txbx>
+                      <wps:bodyPr rot="0" spcFirstLastPara="0" vertOverflow="overflow" horzOverflow="overflow" vert="horz" wrap="square" lIns="91440" tIns="45720" rIns="91440" bIns="45720" numCol="1" spcCol="0" rtlCol="0" fromWordArt="0" anchor="t" anchorCtr="0" forceAA="0" compatLnSpc="1">
+                        <a:prstTxWarp prst="textNoShape">
+                          <a:avLst/>
+                        </a:prstTxWarp>
+                        <a:noAutofit/>
+                      </wps:bodyPr>
+                    </wps:wsp>
+                  </a:graphicData>
+                </a:graphic>
+                <wp14:sizeRelH relativeFrom="margin">
+                  <wp14:pctWidth>0</wp14:pctWidth>
+                </wp14:sizeRelH>
+                <wp14:sizeRelV relativeFrom="margin">
+                  <wp14:pctHeight>0</wp14:pctHeight>
+                </wp14:sizeRelV>
+              </wp:anchor>
+            </w:drawing>
+          </mc:Choice>
+          <mc:Fallback>
+            <w:pict>
+              <v:shape w14:anchorId="6B29759E" id="_x0000_s1058" type="#_x0000_t202" style="position:absolute;margin-left:-11.1pt;margin-top:25.35pt;width:66pt;height:26pt;z-index:251713024;visibility:visible;mso-wrap-style:square;mso-width-percent:0;mso-height-percent:0;mso-wrap-distance-left:9pt;mso-wrap-distance-top:0;mso-wrap-distance-right:9pt;mso-wrap-distance-bottom:0;mso-position-horizontal:absolute;mso-position-horizontal-relative:text;mso-position-vertical:absolute;mso-position-vertical-relative:text;mso-width-percent:0;mso-height-percent:0;mso-width-relative:margin;mso-height-relative:margin;v-text-anchor:top" o:gfxdata="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" filled="f" stroked="f" strokeweight=".5pt">
+                <v:textbox>
+                  <w:txbxContent>
+                    <w:p>
+                      <w:pPr>
+                        <w:rPr>
+                          <w:b/>
+                          <w:bCs/>
+                          <w:color w:val="000000" w:themeColor="text1"/>
+                          <w:sz w:val="18"/>
+                          <w:szCs w:val="18"/>
+                          <w:lang w:val="fr-FR"/>
+                        </w:rPr>
+                      </w:pPr>
+                      <w:proofErr w:type="spellStart"/>
+                      <w:r>
+                        <w:rPr>
+                          <w:b/>
+                          <w:bCs/>
+                          <w:color w:val="000000" w:themeColor="text1"/>
+                          <w:sz w:val="18"/>
+                          <w:szCs w:val="18"/>
+                          <w:lang w:val="fr-FR"/>
+                        </w:rPr>
+                        <w:t>Vagrantfile</w:t>
+                      </w:r>
+                      <w:proofErr w:type="spellEnd"/>
+                      <w:r>
+                        <w:rPr>
+                          <w:b/>
+                          <w:bCs/>
+                          <w:color w:val="000000" w:themeColor="text1"/>
+                          <w:sz w:val="18"/>
+                          <w:szCs w:val="18"/>
+                          <w:lang w:val="fr-FR"/>
+                        </w:rPr>
+                        <w:t> :</w:t>
+                      </w:r>
+                    </w:p>
+                  </w:txbxContent>
+                </v:textbox>
+              </v:shape>
+            </w:pict>
+          </mc:Fallback>
+        </mc:AlternateContent>
+      </w:r>
+      <w:r>
+        <w:rPr>
+          <w:noProof/>
+        </w:rPr>
+        <w:drawing>
+          <wp:anchor distT="0" distB="0" distL="114300" distR="114300" simplePos="0" relativeHeight="251655680" behindDoc="0" locked="0" layoutInCell="1" allowOverlap="1" wp14:anchorId="7FFE61F4" wp14:editId="014F464E">
+            <wp:simplePos x="0" y="0"/>
+            <wp:positionH relativeFrom="column">
+              <wp:posOffset>-51435</wp:posOffset>
+            </wp:positionH>
+            <wp:positionV relativeFrom="paragraph">
+              <wp:posOffset>623282</wp:posOffset>
+            </wp:positionV>
+            <wp:extent cx="3715573" cy="1709819"/>
+            <wp:effectExtent l="0" t="0" r="0" b="5080"/>
             <wp:wrapNone/>
             <wp:docPr id="1718854554" name="Picture 1718854554"/>
             <wp:cNvGraphicFramePr>
@@ -8117,7 +8758,7 @@
                     <pic:cNvPicPr/>
                   </pic:nvPicPr>
                   <pic:blipFill rotWithShape="1">
-                    <a:blip r:embed="rId19">
+                    <a:blip r:embed="rId30">
                       <a:extLst>
                         <a:ext uri="{28A0092B-C50C-407E-A947-70E740481C1C}">
                           <a14:useLocalDpi xmlns:a14="http://schemas.microsoft.com/office/drawing/2010/main" val="0"/>
@@ -8130,7 +8771,7 @@
                   <pic:spPr bwMode="auto">
                     <a:xfrm>
                       <a:off x="0" y="0"/>
-                      <a:ext cx="3780940" cy="1739900"/>
+                      <a:ext cx="3715573" cy="1709819"/>
                     </a:xfrm>
                     <a:prstGeom prst="rect">
                       <a:avLst/>
@@ -8156,192 +8797,12 @@
           </wp:anchor>
         </w:drawing>
       </w:r>
-      <w:r>
-        <w:rPr>
-          <w:lang w:val="fr-FR"/>
-        </w:rPr>
-        <w:t>6.2 Liste des outils et services utilisés</w:t>
-      </w:r>
-      <w:bookmarkEnd w:id="39"/>
     </w:p>
-    <w:p>
-      <w:pPr>
-        <w:pStyle w:val="Compact"/>
-        <w:numPr>
-          <w:ilvl w:val="0"/>
-          <w:numId w:val="10"/>
-        </w:numPr>
-        <w:ind w:left="567" w:hanging="436"/>
-        <w:rPr>
-          <w:lang w:val="fr-FR"/>
-        </w:rPr>
-      </w:pPr>
-      <w:r>
-        <w:rPr>
-          <w:b/>
-          <w:bCs/>
-          <w:lang w:val="fr-FR"/>
-        </w:rPr>
-        <w:t>Git et GitHub</w:t>
-      </w:r>
-      <w:r>
-        <w:rPr>
-          <w:lang w:val="fr-FR"/>
-        </w:rPr>
-        <w:t xml:space="preserve"> : Versioning et collaboration.</w:t>
-      </w:r>
-    </w:p>
-    <w:p>
-      <w:pPr>
-        <w:pStyle w:val="Compact"/>
-        <w:numPr>
-          <w:ilvl w:val="0"/>
-          <w:numId w:val="10"/>
-        </w:numPr>
-        <w:ind w:left="567" w:hanging="436"/>
-        <w:rPr>
-          <w:lang w:val="fr-FR"/>
-        </w:rPr>
-      </w:pPr>
-      <w:r>
-        <w:rPr>
-          <w:b/>
-          <w:bCs/>
-          <w:lang w:val="fr-FR"/>
-        </w:rPr>
-        <w:t>Vagrant et VirtualBox</w:t>
-      </w:r>
-      <w:r>
-        <w:rPr>
-          <w:lang w:val="fr-FR"/>
-        </w:rPr>
-        <w:t xml:space="preserve"> : Environnements virtuels.</w:t>
-      </w:r>
-    </w:p>
-    <w:p>
-      <w:pPr>
-        <w:pStyle w:val="Compact"/>
-        <w:numPr>
-          <w:ilvl w:val="0"/>
-          <w:numId w:val="10"/>
-        </w:numPr>
-        <w:ind w:left="567" w:hanging="436"/>
-        <w:rPr>
-          <w:lang w:val="fr-FR"/>
-        </w:rPr>
-      </w:pPr>
-      <w:r>
-        <w:rPr>
-          <w:b/>
-          <w:bCs/>
-          <w:lang w:val="fr-FR"/>
-        </w:rPr>
-        <w:t>Miro</w:t>
-      </w:r>
-      <w:r>
-        <w:rPr>
-          <w:lang w:val="fr-FR"/>
-        </w:rPr>
-        <w:t xml:space="preserve"> : Diagrammes et planification.</w:t>
-      </w:r>
-    </w:p>
-    <w:p>
-      <w:pPr>
-        <w:pStyle w:val="Compact"/>
-        <w:numPr>
-          <w:ilvl w:val="0"/>
-          <w:numId w:val="10"/>
-        </w:numPr>
-        <w:ind w:left="567" w:hanging="436"/>
-        <w:rPr>
-          <w:lang w:val="fr-FR"/>
-        </w:rPr>
-      </w:pPr>
-      <w:r>
-        <w:rPr>
-          <w:b/>
-          <w:bCs/>
-          <w:lang w:val="fr-FR"/>
-        </w:rPr>
-        <w:t>SonarQube</w:t>
-      </w:r>
-      <w:r>
-        <w:rPr>
-          <w:lang w:val="fr-FR"/>
-        </w:rPr>
-        <w:t xml:space="preserve"> </w:t>
-      </w:r>
-      <w:r>
-        <w:rPr>
-          <w:b/>
-          <w:lang w:val="fr-FR"/>
-        </w:rPr>
-        <w:t xml:space="preserve">et </w:t>
-      </w:r>
-      <w:r>
-        <w:rPr>
-          <w:b/>
-          <w:bCs/>
-          <w:lang w:val="fr-FR"/>
-        </w:rPr>
-        <w:t>Github Action</w:t>
-      </w:r>
-      <w:r>
-        <w:rPr>
-          <w:lang w:val="fr-FR"/>
-        </w:rPr>
-        <w:t xml:space="preserve"> </w:t>
-      </w:r>
-      <w:r>
-        <w:rPr>
-          <w:lang w:val="fr-FR"/>
-        </w:rPr>
-        <w:t>: Qualité du code.</w:t>
-      </w:r>
-    </w:p>
-    <w:p>
-      <w:pPr>
-        <w:pStyle w:val="Compact"/>
-        <w:numPr>
-          <w:ilvl w:val="0"/>
-          <w:numId w:val="10"/>
-        </w:numPr>
-        <w:ind w:left="567" w:hanging="436"/>
-        <w:rPr>
-          <w:lang w:val="fr-FR"/>
-        </w:rPr>
-      </w:pPr>
-      <w:r>
-        <w:rPr>
-          <w:b/>
-          <w:bCs/>
-          <w:lang w:val="fr-FR"/>
-        </w:rPr>
-        <w:t>Codviz</w:t>
-      </w:r>
-      <w:r>
-        <w:rPr>
-          <w:lang w:val="fr-FR"/>
-        </w:rPr>
-        <w:t xml:space="preserve"> : Organigrammes des scripts.</w:t>
-      </w:r>
-    </w:p>
-    <w:p>
-      <w:pPr>
-        <w:rPr>
-          <w:lang w:val="fr-FR"/>
-        </w:rPr>
-      </w:pPr>
-    </w:p>
-    <w:bookmarkEnd w:id="0"/>
-    <w:bookmarkEnd w:id="36"/>
-    <w:bookmarkEnd w:id="40"/>
-    <w:p/>
     <w:sectPr>
-      <w:headerReference w:type="default" r:id="rId20"/>
-      <w:footerReference w:type="default" r:id="rId21"/>
+      <w:headerReference w:type="default" r:id="rId31"/>
+      <w:footerReference w:type="default" r:id="rId32"/>
       <w:pgSz w:w="12240" w:h="15840"/>
-      <w:pgMar w:top="720" w:right="720" w:bottom="720" w:left="720" w:header="113" w:footer="57" w:gutter="0"/>
+      <w:pgMar w:top="720" w:right="720" w:bottom="720" w:left="720" w:header="113" w:footer="0" w:gutter="0"/>
       <w:pgNumType w:start="0"/>
       <w:cols w:space="720"/>
       <w:titlePg/>
@@ -8847,7 +9308,161 @@
     </w:lvl>
   </w:abstractNum>
   <w:abstractNum w:abstractNumId="3" w15:restartNumberingAfterBreak="0">
+    <w:nsid w:val="0D163E22"/>
+    <w:multiLevelType w:val="multilevel"/>
+    <w:tmpl w:val="04604AAE"/>
+    <w:lvl w:ilvl="0">
+      <w:numFmt w:val="bullet"/>
+      <w:lvlText w:val="•"/>
+      <w:lvlJc w:val="left"/>
+      <w:pPr>
+        <w:ind w:left="720" w:hanging="480"/>
+      </w:pPr>
+    </w:lvl>
+    <w:lvl w:ilvl="1">
+      <w:numFmt w:val="bullet"/>
+      <w:lvlText w:val="–"/>
+      <w:lvlJc w:val="left"/>
+      <w:pPr>
+        <w:ind w:left="1440" w:hanging="480"/>
+      </w:pPr>
+    </w:lvl>
+    <w:lvl w:ilvl="2">
+      <w:numFmt w:val="bullet"/>
+      <w:lvlText w:val="•"/>
+      <w:lvlJc w:val="left"/>
+      <w:pPr>
+        <w:ind w:left="2160" w:hanging="480"/>
+      </w:pPr>
+    </w:lvl>
+    <w:lvl w:ilvl="3">
+      <w:numFmt w:val="bullet"/>
+      <w:lvlText w:val="–"/>
+      <w:lvlJc w:val="left"/>
+      <w:pPr>
+        <w:ind w:left="2880" w:hanging="480"/>
+      </w:pPr>
+    </w:lvl>
+    <w:lvl w:ilvl="4">
+      <w:numFmt w:val="bullet"/>
+      <w:lvlText w:val="•"/>
+      <w:lvlJc w:val="left"/>
+      <w:pPr>
+        <w:ind w:left="3600" w:hanging="480"/>
+      </w:pPr>
+    </w:lvl>
+    <w:lvl w:ilvl="5">
+      <w:numFmt w:val="bullet"/>
+      <w:lvlText w:val="–"/>
+      <w:lvlJc w:val="left"/>
+      <w:pPr>
+        <w:ind w:left="4320" w:hanging="480"/>
+      </w:pPr>
+    </w:lvl>
+    <w:lvl w:ilvl="6">
+      <w:numFmt w:val="bullet"/>
+      <w:lvlText w:val="•"/>
+      <w:lvlJc w:val="left"/>
+      <w:pPr>
+        <w:ind w:left="5040" w:hanging="480"/>
+      </w:pPr>
+    </w:lvl>
+    <w:lvl w:ilvl="7">
+      <w:numFmt w:val="bullet"/>
+      <w:lvlText w:val="–"/>
+      <w:lvlJc w:val="left"/>
+      <w:pPr>
+        <w:ind w:left="5760" w:hanging="480"/>
+      </w:pPr>
+    </w:lvl>
+    <w:lvl w:ilvl="8">
+      <w:numFmt w:val="bullet"/>
+      <w:lvlText w:val="•"/>
+      <w:lvlJc w:val="left"/>
+      <w:pPr>
+        <w:ind w:left="6480" w:hanging="480"/>
+      </w:pPr>
+    </w:lvl>
+  </w:abstractNum>
+  <w:abstractNum w:abstractNumId="4" w15:restartNumberingAfterBreak="0">
     <w:nsid w:val="2AE12F69"/>
+    <w:multiLevelType w:val="multilevel"/>
+    <w:tmpl w:val="04604AAE"/>
+    <w:lvl w:ilvl="0">
+      <w:numFmt w:val="bullet"/>
+      <w:lvlText w:val="•"/>
+      <w:lvlJc w:val="left"/>
+      <w:pPr>
+        <w:ind w:left="720" w:hanging="480"/>
+      </w:pPr>
+    </w:lvl>
+    <w:lvl w:ilvl="1">
+      <w:numFmt w:val="bullet"/>
+      <w:lvlText w:val="–"/>
+      <w:lvlJc w:val="left"/>
+      <w:pPr>
+        <w:ind w:left="1440" w:hanging="480"/>
+      </w:pPr>
+    </w:lvl>
+    <w:lvl w:ilvl="2">
+      <w:numFmt w:val="bullet"/>
+      <w:lvlText w:val="•"/>
+      <w:lvlJc w:val="left"/>
+      <w:pPr>
+        <w:ind w:left="2160" w:hanging="480"/>
+      </w:pPr>
+    </w:lvl>
+    <w:lvl w:ilvl="3">
+      <w:numFmt w:val="bullet"/>
+      <w:lvlText w:val="–"/>
+      <w:lvlJc w:val="left"/>
+      <w:pPr>
+        <w:ind w:left="2880" w:hanging="480"/>
+      </w:pPr>
+    </w:lvl>
+    <w:lvl w:ilvl="4">
+      <w:numFmt w:val="bullet"/>
+      <w:lvlText w:val="•"/>
+      <w:lvlJc w:val="left"/>
+      <w:pPr>
+        <w:ind w:left="3600" w:hanging="480"/>
+      </w:pPr>
+    </w:lvl>
+    <w:lvl w:ilvl="5">
+      <w:numFmt w:val="bullet"/>
+      <w:lvlText w:val="–"/>
+      <w:lvlJc w:val="left"/>
+      <w:pPr>
+        <w:ind w:left="4320" w:hanging="480"/>
+      </w:pPr>
+    </w:lvl>
+    <w:lvl w:ilvl="6">
+      <w:numFmt w:val="bullet"/>
+      <w:lvlText w:val="•"/>
+      <w:lvlJc w:val="left"/>
+      <w:pPr>
+        <w:ind w:left="5040" w:hanging="480"/>
+      </w:pPr>
+    </w:lvl>
+    <w:lvl w:ilvl="7">
+      <w:numFmt w:val="bullet"/>
+      <w:lvlText w:val="–"/>
+      <w:lvlJc w:val="left"/>
+      <w:pPr>
+        <w:ind w:left="5760" w:hanging="480"/>
+      </w:pPr>
+    </w:lvl>
+    <w:lvl w:ilvl="8">
+      <w:numFmt w:val="bullet"/>
+      <w:lvlText w:val="•"/>
+      <w:lvlJc w:val="left"/>
+      <w:pPr>
+        <w:ind w:left="6480" w:hanging="480"/>
+      </w:pPr>
+    </w:lvl>
+  </w:abstractNum>
+  <w:abstractNum w:abstractNumId="5" w15:restartNumberingAfterBreak="0">
+    <w:nsid w:val="43E4418A"/>
     <w:multiLevelType w:val="multilevel"/>
     <w:tmpl w:val="04604AAE"/>
     <w:lvl w:ilvl="0">
@@ -8981,6 +9596,12 @@
     <w:abstractNumId w:val="1"/>
   </w:num>
   <w:num w:numId="11" w16cid:durableId="1952349536">
+    <w:abstractNumId w:val="4"/>
+  </w:num>
+  <w:num w:numId="12" w16cid:durableId="1475563469">
+    <w:abstractNumId w:val="5"/>
+  </w:num>
+  <w:num w:numId="13" w16cid:durableId="339163376">
     <w:abstractNumId w:val="3"/>
   </w:num>
 </w:numbering>
@@ -9484,7 +10105,6 @@
   <w:style w:type="character" w:default="1" w:styleId="Policepardfaut">
     <w:name w:val="Default Paragraph Font"/>
     <w:uiPriority w:val="1"/>
-    <w:semiHidden/>
     <w:unhideWhenUsed/>
   </w:style>
   <w:style w:type="table" w:default="1" w:styleId="TableauNormal">
@@ -10568,6 +11188,15 @@
     <w:uiPriority w:val="1"/>
     <w:rsid w:val="004E0B95"/>
   </w:style>
+  <w:style w:type="character" w:styleId="Lienhypertextesuivivisit">
+    <w:name w:val="FollowedHyperlink"/>
+    <w:basedOn w:val="Policepardfaut"/>
+    <w:rsid w:val="0017059D"/>
+    <w:rPr>
+      <w:color w:val="800080" w:themeColor="followedHyperlink"/>
+      <w:u w:val="single"/>
+    </w:rPr>
+  </w:style>
 </w:styles>
 </file>
 
@@ -10901,23 +11530,10 @@
 </file>
 
 <file path=customXml/item2.xml><?xml version="1.0" encoding="utf-8"?>
-<?mso-contentType ?>
-<FormTemplates xmlns="http://schemas.microsoft.com/sharepoint/v3/contenttype/forms">
-  <Display>DocumentLibraryForm</Display>
-  <Edit>DocumentLibraryForm</Edit>
-  <New>DocumentLibraryForm</New>
-</FormTemplates>
+<b:Sources xmlns:b="http://schemas.openxmlformats.org/officeDocument/2006/bibliography" xmlns="http://schemas.openxmlformats.org/officeDocument/2006/bibliography" SelectedStyle="\APASixthEditionOfficeOnline.xsl" StyleName="APA" Version="6"/>
 </file>
 
 <file path=customXml/item3.xml><?xml version="1.0" encoding="utf-8"?>
-<p:properties xmlns:p="http://schemas.microsoft.com/office/2006/metadata/properties" xmlns:xsi="http://www.w3.org/2001/XMLSchema-instance" xmlns:pc="http://schemas.microsoft.com/office/infopath/2007/PartnerControls">
-  <documentManagement>
-    <_activity xmlns="a29a370a-b222-4a95-ae1c-5634c087f969" xsi:nil="true"/>
-  </documentManagement>
-</p:properties>
-</file>
-
-<file path=customXml/item4.xml><?xml version="1.0" encoding="utf-8"?>
 <ct:contentTypeSchema xmlns:ct="http://schemas.microsoft.com/office/2006/metadata/contentType" xmlns:ma="http://schemas.microsoft.com/office/2006/metadata/properties/metaAttributes" ct:_="" ma:_="" ma:contentTypeName="Document" ma:contentTypeID="0x01010019F725059504BB4AADB5478C10C140F2" ma:contentTypeVersion="8" ma:contentTypeDescription="Crée un document." ma:contentTypeScope="" ma:versionID="14c4d932b72f76abc573969393c06005">
   <xsd:schema xmlns:xsd="http://www.w3.org/2001/XMLSchema" xmlns:xs="http://www.w3.org/2001/XMLSchema" xmlns:p="http://schemas.microsoft.com/office/2006/metadata/properties" xmlns:ns3="a29a370a-b222-4a95-ae1c-5634c087f969" xmlns:ns4="e8101865-887c-4df4-ba28-fc6d94cb72da" targetNamespace="http://schemas.microsoft.com/office/2006/metadata/properties" ma:root="true" ma:fieldsID="f08bd76d945c6434344dd0f60e8cb4cc" ns3:_="" ns4:_="">
     <xsd:import namespace="a29a370a-b222-4a95-ae1c-5634c087f969"/>
@@ -11106,8 +11722,21 @@
 </ct:contentTypeSchema>
 </file>
 
+<file path=customXml/item4.xml><?xml version="1.0" encoding="utf-8"?>
+<p:properties xmlns:p="http://schemas.microsoft.com/office/2006/metadata/properties" xmlns:xsi="http://www.w3.org/2001/XMLSchema-instance" xmlns:pc="http://schemas.microsoft.com/office/infopath/2007/PartnerControls">
+  <documentManagement>
+    <_activity xmlns="a29a370a-b222-4a95-ae1c-5634c087f969" xsi:nil="true"/>
+  </documentManagement>
+</p:properties>
+</file>
+
 <file path=customXml/item5.xml><?xml version="1.0" encoding="utf-8"?>
-<b:Sources xmlns:b="http://schemas.openxmlformats.org/officeDocument/2006/bibliography" xmlns="http://schemas.openxmlformats.org/officeDocument/2006/bibliography" SelectedStyle="\APASixthEditionOfficeOnline.xsl" StyleName="APA" Version="6"/>
+<?mso-contentType ?>
+<FormTemplates xmlns="http://schemas.microsoft.com/sharepoint/v3/contenttype/forms">
+  <Display>DocumentLibraryForm</Display>
+  <Edit>DocumentLibraryForm</Edit>
+  <New>DocumentLibraryForm</New>
+</FormTemplates>
 </file>
 
 <file path=customXml/itemProps1.xml><?xml version="1.0" encoding="utf-8"?>
@@ -11119,24 +11748,14 @@
 </file>
 
 <file path=customXml/itemProps2.xml><?xml version="1.0" encoding="utf-8"?>
-<ds:datastoreItem xmlns:ds="http://schemas.openxmlformats.org/officeDocument/2006/customXml" ds:itemID="{4A5B1FF4-AFFD-41B8-AA32-C9E80190045C}">
+<ds:datastoreItem xmlns:ds="http://schemas.openxmlformats.org/officeDocument/2006/customXml" ds:itemID="{0B57A28F-F2B9-4D8D-976E-BE9B7904E57B}">
   <ds:schemaRefs>
-    <ds:schemaRef ds:uri="http://schemas.microsoft.com/sharepoint/v3/contenttype/forms"/>
+    <ds:schemaRef ds:uri="http://schemas.openxmlformats.org/officeDocument/2006/bibliography"/>
   </ds:schemaRefs>
 </ds:datastoreItem>
 </file>
 
 <file path=customXml/itemProps3.xml><?xml version="1.0" encoding="utf-8"?>
-<ds:datastoreItem xmlns:ds="http://schemas.openxmlformats.org/officeDocument/2006/customXml" ds:itemID="{A4C1B452-3B63-466C-B69C-2EFF39DAE431}">
-  <ds:schemaRefs>
-    <ds:schemaRef ds:uri="http://schemas.microsoft.com/office/2006/metadata/properties"/>
-    <ds:schemaRef ds:uri="http://schemas.microsoft.com/office/infopath/2007/PartnerControls"/>
-    <ds:schemaRef ds:uri="a29a370a-b222-4a95-ae1c-5634c087f969"/>
-  </ds:schemaRefs>
-</ds:datastoreItem>
-</file>
-
-<file path=customXml/itemProps4.xml><?xml version="1.0" encoding="utf-8"?>
 <ds:datastoreItem xmlns:ds="http://schemas.openxmlformats.org/officeDocument/2006/customXml" ds:itemID="{EACE895B-A499-4FB3-8F15-D2F76BA28F6B}">
   <ds:schemaRefs>
     <ds:schemaRef ds:uri="http://schemas.microsoft.com/office/2006/metadata/contentType"/>
@@ -11155,10 +11774,20 @@
 </ds:datastoreItem>
 </file>
 
+<file path=customXml/itemProps4.xml><?xml version="1.0" encoding="utf-8"?>
+<ds:datastoreItem xmlns:ds="http://schemas.openxmlformats.org/officeDocument/2006/customXml" ds:itemID="{A4C1B452-3B63-466C-B69C-2EFF39DAE431}">
+  <ds:schemaRefs>
+    <ds:schemaRef ds:uri="http://schemas.microsoft.com/office/2006/metadata/properties"/>
+    <ds:schemaRef ds:uri="http://schemas.microsoft.com/office/infopath/2007/PartnerControls"/>
+    <ds:schemaRef ds:uri="a29a370a-b222-4a95-ae1c-5634c087f969"/>
+  </ds:schemaRefs>
+</ds:datastoreItem>
+</file>
+
 <file path=customXml/itemProps5.xml><?xml version="1.0" encoding="utf-8"?>
-<ds:datastoreItem xmlns:ds="http://schemas.openxmlformats.org/officeDocument/2006/customXml" ds:itemID="{0B57A28F-F2B9-4D8D-976E-BE9B7904E57B}">
+<ds:datastoreItem xmlns:ds="http://schemas.openxmlformats.org/officeDocument/2006/customXml" ds:itemID="{4A5B1FF4-AFFD-41B8-AA32-C9E80190045C}">
   <ds:schemaRefs>
-    <ds:schemaRef ds:uri="http://schemas.openxmlformats.org/officeDocument/2006/bibliography"/>
+    <ds:schemaRef ds:uri="http://schemas.microsoft.com/sharepoint/v3/contenttype/forms"/>
   </ds:schemaRefs>
 </ds:datastoreItem>
 </file>
</xml_diff>